<commit_message>
exception-java final 24th dec
</commit_message>
<xml_diff>
--- a/Exceptions-Java.docx
+++ b/Exceptions-Java.docx
@@ -72,7 +72,7 @@
                     </pic:cNvPicPr>
                   </pic:nvPicPr>
                   <pic:blipFill>
-                    <a:blip r:embed="rId5">
+                    <a:blip r:embed="rId6">
                       <a:extLst>
                         <a:ext uri="{28A0092B-C50C-407E-A947-70E740481C1C}">
                           <a14:useLocalDpi xmlns:a14="http://schemas.microsoft.com/office/drawing/2010/main" val="0"/>
@@ -244,22 +244,7 @@
     <w:p>
       <w:r>
         <w:lastRenderedPageBreak/>
-        <w:t>Because of exception handling</w:t>
-      </w:r>
-      <w:r>
-        <w:t xml:space="preserve"> is</w:t>
-      </w:r>
-      <w:r>
-        <w:t xml:space="preserve"> </w:t>
-      </w:r>
-      <w:r>
-        <w:t>not mandatory</w:t>
-      </w:r>
-      <w:r>
-        <w:t xml:space="preserve"> </w:t>
-      </w:r>
-      <w:r>
-        <w:t>and java people won’t make forces to handle/check the exceptions either compile/run time. These kind of exceptions are called as “Run Time Exceptions”</w:t>
+        <w:t>Because of exception handling is not mandatory and java people won’t make forces to handle/check the exceptions either compile/run time. These kind of exceptions are called as “Run Time Exceptions”</w:t>
       </w:r>
     </w:p>
     <w:p>
@@ -2104,13 +2089,7 @@
     </w:p>
     <w:p>
       <w:r>
-        <w:t xml:space="preserve">Using custom </w:t>
-      </w:r>
-      <w:r>
-        <w:t>Exception,</w:t>
-      </w:r>
-      <w:r>
-        <w:t xml:space="preserve"> we can have our own Exception and a meaningful message explaining the cause of the exception. We can create an exception by extending the </w:t>
+        <w:t xml:space="preserve">Using custom Exception, we can have our own Exception and a meaningful message explaining the cause of the exception. We can create an exception by extending the </w:t>
       </w:r>
       <w:r>
         <w:rPr>
@@ -2127,13 +2106,7 @@
       </w:r>
       <w:proofErr w:type="spellEnd"/>
       <w:r>
-        <w:t xml:space="preserve"> class in our own</w:t>
-      </w:r>
-      <w:r>
-        <w:t>/user</w:t>
-      </w:r>
-      <w:r>
-        <w:t xml:space="preserve"> Exception class.</w:t>
+        <w:t xml:space="preserve"> class in our own/user Exception class.</w:t>
       </w:r>
     </w:p>
     <w:p>
@@ -2265,7 +2238,7 @@
                     </pic:cNvPicPr>
                   </pic:nvPicPr>
                   <pic:blipFill>
-                    <a:blip r:embed="rId6" cstate="print">
+                    <a:blip r:embed="rId7" cstate="print">
                       <a:extLst>
                         <a:ext uri="{28A0092B-C50C-407E-A947-70E740481C1C}">
                           <a14:useLocalDpi xmlns:a14="http://schemas.microsoft.com/office/drawing/2010/main" val="0"/>
@@ -3372,7 +3345,6 @@
       <w:r>
         <w:t xml:space="preserve">We can create an exception by extending the </w:t>
       </w:r>
-      <w:bookmarkStart w:id="0" w:name="_GoBack"/>
       <w:r>
         <w:rPr>
           <w:b/>
@@ -3388,11 +3360,7 @@
       </w:r>
       <w:proofErr w:type="spellEnd"/>
       <w:r>
-        <w:t xml:space="preserve"> </w:t>
-      </w:r>
-      <w:bookmarkEnd w:id="0"/>
-      <w:r>
-        <w:t xml:space="preserve">class in our own Exception class. We can use the </w:t>
+        <w:t xml:space="preserve"> class in our own Exception class. We can use the </w:t>
       </w:r>
       <w:proofErr w:type="spellStart"/>
       <w:r>
@@ -3424,10 +3392,95 @@
       </w:r>
     </w:p>
     <w:p>
-      <w:r>
-        <w:t xml:space="preserve">Reference Link : </w:t>
-      </w:r>
-      <w:hyperlink r:id="rId7" w:history="1">
+      <w:pPr>
+        <w:rPr>
+          <w:b/>
+          <w:u w:val="single"/>
+        </w:rPr>
+      </w:pPr>
+      <w:r>
+        <w:rPr>
+          <w:b/>
+          <w:u w:val="single"/>
+        </w:rPr>
+        <w:t xml:space="preserve">Custom Checked </w:t>
+      </w:r>
+      <w:proofErr w:type="gramStart"/>
+      <w:r>
+        <w:rPr>
+          <w:b/>
+          <w:u w:val="single"/>
+        </w:rPr>
+        <w:t>vs</w:t>
+      </w:r>
+      <w:proofErr w:type="gramEnd"/>
+      <w:r>
+        <w:rPr>
+          <w:b/>
+          <w:u w:val="single"/>
+        </w:rPr>
+        <w:t xml:space="preserve"> </w:t>
+      </w:r>
+      <w:r>
+        <w:rPr>
+          <w:b/>
+          <w:u w:val="single"/>
+        </w:rPr>
+        <w:t>Custom Unchecked</w:t>
+      </w:r>
+      <w:r>
+        <w:rPr>
+          <w:b/>
+          <w:u w:val="single"/>
+        </w:rPr>
+        <w:t>:</w:t>
+      </w:r>
+    </w:p>
+    <w:p>
+      <w:r>
+        <w:t xml:space="preserve">If you want to write a checked exception that is automatically enforced by the Handle or Declare Rule, you need to extend the </w:t>
+      </w:r>
+      <w:r>
+        <w:rPr>
+          <w:b/>
+        </w:rPr>
+        <w:t>Exception</w:t>
+      </w:r>
+      <w:r>
+        <w:t xml:space="preserve"> class. If you want to write a runtime exception, you need to extend the </w:t>
+      </w:r>
+      <w:proofErr w:type="spellStart"/>
+      <w:r>
+        <w:rPr>
+          <w:b/>
+        </w:rPr>
+        <w:t>RuntimeException</w:t>
+      </w:r>
+      <w:proofErr w:type="spellEnd"/>
+      <w:r>
+        <w:t xml:space="preserve"> class</w:t>
+      </w:r>
+    </w:p>
+    <w:p>
+      <w:r>
+        <w:t xml:space="preserve">Reference </w:t>
+      </w:r>
+      <w:proofErr w:type="gramStart"/>
+      <w:r>
+        <w:t>Link :</w:t>
+      </w:r>
+      <w:proofErr w:type="gramEnd"/>
+      <w:r>
+        <w:t xml:space="preserve"> </w:t>
+      </w:r>
+    </w:p>
+    <w:p>
+      <w:pPr>
+        <w:rPr>
+          <w:rStyle w:val="Hyperlink"/>
+        </w:rPr>
+      </w:pPr>
+      <w:hyperlink r:id="rId8" w:history="1">
         <w:r>
           <w:rPr>
             <w:rStyle w:val="Hyperlink"/>
@@ -3436,7 +3489,2040 @@
         </w:r>
       </w:hyperlink>
     </w:p>
+    <w:p>
+      <w:hyperlink r:id="rId9" w:anchor=":~:text=When%20an%20exception%20occurs%2C%20the,error%20messages%20to%20the%20clients" w:history="1">
+        <w:r>
+          <w:rPr>
+            <w:rStyle w:val="Hyperlink"/>
+          </w:rPr>
+          <w:t>https://medium.com/@aedemirsen/spring-boot-global-exception-handler-842d7143cf2a#:~:text=When%20an%20exception%20occurs%2C%20the,error%20messages%20to%20the%20clients</w:t>
+        </w:r>
+      </w:hyperlink>
+      <w:r>
+        <w:t>.</w:t>
+      </w:r>
+    </w:p>
     <w:p/>
+    <w:p>
+      <w:pPr>
+        <w:rPr>
+          <w:b/>
+          <w:u w:val="single"/>
+        </w:rPr>
+      </w:pPr>
+      <w:r>
+        <w:rPr>
+          <w:b/>
+          <w:u w:val="single"/>
+        </w:rPr>
+        <w:t xml:space="preserve">Why </w:t>
+      </w:r>
+      <w:proofErr w:type="spellStart"/>
+      <w:r>
+        <w:rPr>
+          <w:b/>
+          <w:u w:val="single"/>
+        </w:rPr>
+        <w:t>SpringBootExceptions</w:t>
+      </w:r>
+      <w:proofErr w:type="spellEnd"/>
+      <w:r>
+        <w:rPr>
+          <w:b/>
+          <w:u w:val="single"/>
+        </w:rPr>
+        <w:t xml:space="preserve"> </w:t>
+      </w:r>
+      <w:r>
+        <w:rPr>
+          <w:b/>
+          <w:u w:val="single"/>
+        </w:rPr>
+        <w:t>are popular than Java Exceptions and why?</w:t>
+      </w:r>
+    </w:p>
+    <w:p>
+      <w:r>
+        <w:t>S</w:t>
+      </w:r>
+      <w:r>
+        <w:t>pring AOP will help you to navigate to Global Exception handler class (@</w:t>
+      </w:r>
+      <w:proofErr w:type="spellStart"/>
+      <w:r>
+        <w:t>ControllerAdvice</w:t>
+      </w:r>
+      <w:proofErr w:type="spellEnd"/>
+      <w:r>
+        <w:t>) with help of aspect oriented programming.</w:t>
+      </w:r>
+    </w:p>
+    <w:p/>
+    <w:p>
+      <w:pPr>
+        <w:rPr>
+          <w:b/>
+          <w:u w:val="single"/>
+        </w:rPr>
+      </w:pPr>
+      <w:r>
+        <w:rPr>
+          <w:b/>
+          <w:u w:val="single"/>
+        </w:rPr>
+        <w:t>Why Spring boot exception Handling is recommended than writing custom exceptions?</w:t>
+      </w:r>
+    </w:p>
+    <w:p>
+      <w:r>
+        <w:t xml:space="preserve">Reference: </w:t>
+      </w:r>
+      <w:hyperlink r:id="rId10" w:history="1">
+        <w:r>
+          <w:rPr>
+            <w:rStyle w:val="Hyperlink"/>
+          </w:rPr>
+          <w:t>https://medium.com/@AlexanderObregon/the-art-of-handling-exceptions-with-exceptionhandler-in-spring-mvc-dfb956d84aef</w:t>
+        </w:r>
+      </w:hyperlink>
+    </w:p>
+    <w:p>
+      <w:pPr>
+        <w:pStyle w:val="ListParagraph"/>
+        <w:numPr>
+          <w:ilvl w:val="0"/>
+          <w:numId w:val="1"/>
+        </w:numPr>
+      </w:pPr>
+      <w:r>
+        <w:rPr>
+          <w:b/>
+        </w:rPr>
+        <w:t xml:space="preserve">Errors </w:t>
+      </w:r>
+      <w:r>
+        <w:t xml:space="preserve">and </w:t>
+      </w:r>
+      <w:r>
+        <w:rPr>
+          <w:b/>
+        </w:rPr>
+        <w:t>exceptions</w:t>
+      </w:r>
+      <w:r>
+        <w:t xml:space="preserve"> are an </w:t>
+      </w:r>
+      <w:r>
+        <w:rPr>
+          <w:b/>
+        </w:rPr>
+        <w:t>inevitable</w:t>
+      </w:r>
+      <w:r>
+        <w:t xml:space="preserve"> part of software development.</w:t>
+      </w:r>
+    </w:p>
+    <w:p>
+      <w:pPr>
+        <w:pStyle w:val="ListParagraph"/>
+        <w:numPr>
+          <w:ilvl w:val="0"/>
+          <w:numId w:val="1"/>
+        </w:numPr>
+      </w:pPr>
+      <w:r>
+        <w:t>Exception handling is one of the critical aspects of ensuring that your application gracefully recovers from unexpected conditions and provides a user-friendly experience. In the world of Spring MVC, the @</w:t>
+      </w:r>
+      <w:proofErr w:type="spellStart"/>
+      <w:r>
+        <w:rPr>
+          <w:b/>
+        </w:rPr>
+        <w:t>ExceptionHandler</w:t>
+      </w:r>
+      <w:proofErr w:type="spellEnd"/>
+      <w:r>
+        <w:t xml:space="preserve"> annotation provides a seamless way to manage such unwanted scenarios. </w:t>
+      </w:r>
+    </w:p>
+    <w:p>
+      <w:pPr>
+        <w:pStyle w:val="ListParagraph"/>
+        <w:numPr>
+          <w:ilvl w:val="0"/>
+          <w:numId w:val="1"/>
+        </w:numPr>
+      </w:pPr>
+      <w:r>
+        <w:t>This article dives deep into how you can leverage the power of @</w:t>
+      </w:r>
+      <w:proofErr w:type="spellStart"/>
+      <w:r>
+        <w:rPr>
+          <w:b/>
+        </w:rPr>
+        <w:t>ExceptionHandler</w:t>
+      </w:r>
+      <w:proofErr w:type="spellEnd"/>
+      <w:r>
+        <w:t xml:space="preserve"> to handle exceptions efficiently in your Spring MVC application.</w:t>
+      </w:r>
+    </w:p>
+    <w:p>
+      <w:pPr>
+        <w:rPr>
+          <w:b/>
+          <w:u w:val="single"/>
+        </w:rPr>
+      </w:pPr>
+    </w:p>
+    <w:p>
+      <w:pPr>
+        <w:rPr>
+          <w:b/>
+          <w:u w:val="single"/>
+        </w:rPr>
+      </w:pPr>
+    </w:p>
+    <w:p>
+      <w:pPr>
+        <w:rPr>
+          <w:b/>
+          <w:u w:val="single"/>
+        </w:rPr>
+      </w:pPr>
+      <w:r>
+        <w:rPr>
+          <w:b/>
+          <w:u w:val="single"/>
+        </w:rPr>
+        <w:lastRenderedPageBreak/>
+        <w:t>Understanding the Need for Exception Handling:</w:t>
+      </w:r>
+    </w:p>
+    <w:p>
+      <w:pPr>
+        <w:pStyle w:val="ListParagraph"/>
+        <w:numPr>
+          <w:ilvl w:val="0"/>
+          <w:numId w:val="14"/>
+        </w:numPr>
+      </w:pPr>
+      <w:r>
+        <w:t>I</w:t>
+      </w:r>
+      <w:r>
+        <w:t xml:space="preserve">magine this: Your web application has a form, and users can input data and submit it. </w:t>
+      </w:r>
+    </w:p>
+    <w:p>
+      <w:pPr>
+        <w:pStyle w:val="ListParagraph"/>
+        <w:numPr>
+          <w:ilvl w:val="0"/>
+          <w:numId w:val="14"/>
+        </w:numPr>
+      </w:pPr>
+      <w:r>
+        <w:t xml:space="preserve">However, if the user inputs invalid data, the application crashes, presenting the user with an unsightly error page. </w:t>
+      </w:r>
+    </w:p>
+    <w:p>
+      <w:pPr>
+        <w:pStyle w:val="ListParagraph"/>
+        <w:numPr>
+          <w:ilvl w:val="0"/>
+          <w:numId w:val="14"/>
+        </w:numPr>
+      </w:pPr>
+      <w:r>
+        <w:t>This not only disrupts the user experience but may also cause a loss of trust in your application.</w:t>
+      </w:r>
+    </w:p>
+    <w:p>
+      <w:pPr>
+        <w:rPr>
+          <w:b/>
+          <w:sz w:val="30"/>
+          <w:szCs w:val="30"/>
+        </w:rPr>
+      </w:pPr>
+      <w:r>
+        <w:rPr>
+          <w:b/>
+          <w:sz w:val="30"/>
+          <w:szCs w:val="30"/>
+        </w:rPr>
+        <w:t xml:space="preserve">That’s where exception handling comes into play. </w:t>
+      </w:r>
+    </w:p>
+    <w:p>
+      <w:pPr>
+        <w:pStyle w:val="ListParagraph"/>
+        <w:numPr>
+          <w:ilvl w:val="0"/>
+          <w:numId w:val="15"/>
+        </w:numPr>
+      </w:pPr>
+      <w:r>
+        <w:t>Instead of letting the application crash, you can catch the error and redirect the user to a custom error page, maybe even provide them with suggestions on how to correct their mistake.</w:t>
+      </w:r>
+    </w:p>
+    <w:p>
+      <w:pPr>
+        <w:pStyle w:val="ListParagraph"/>
+        <w:numPr>
+          <w:ilvl w:val="0"/>
+          <w:numId w:val="15"/>
+        </w:numPr>
+      </w:pPr>
+      <w:r>
+        <w:t>Instead of letting the application crash, you can catch the error and redirect the user to a custom error page, maybe even provide them with suggestions on how to correct their mistake.</w:t>
+      </w:r>
+    </w:p>
+    <w:p>
+      <w:pPr>
+        <w:rPr>
+          <w:b/>
+          <w:sz w:val="30"/>
+          <w:szCs w:val="30"/>
+        </w:rPr>
+      </w:pPr>
+      <w:r>
+        <w:rPr>
+          <w:b/>
+          <w:sz w:val="30"/>
+          <w:szCs w:val="30"/>
+        </w:rPr>
+        <w:t>@</w:t>
+      </w:r>
+      <w:proofErr w:type="spellStart"/>
+      <w:r>
+        <w:rPr>
+          <w:b/>
+          <w:sz w:val="30"/>
+          <w:szCs w:val="30"/>
+        </w:rPr>
+        <w:t>ExceptionHandler</w:t>
+      </w:r>
+      <w:proofErr w:type="spellEnd"/>
+    </w:p>
+    <w:p>
+      <w:pPr>
+        <w:pStyle w:val="ListParagraph"/>
+        <w:numPr>
+          <w:ilvl w:val="0"/>
+          <w:numId w:val="16"/>
+        </w:numPr>
+        <w:rPr>
+          <w:sz w:val="24"/>
+          <w:szCs w:val="24"/>
+        </w:rPr>
+      </w:pPr>
+      <w:r>
+        <w:rPr>
+          <w:sz w:val="24"/>
+          <w:szCs w:val="24"/>
+        </w:rPr>
+        <w:t>Spring MVC provides a convenient annotation called @</w:t>
+      </w:r>
+      <w:proofErr w:type="spellStart"/>
+      <w:r>
+        <w:rPr>
+          <w:sz w:val="24"/>
+          <w:szCs w:val="24"/>
+        </w:rPr>
+        <w:t>ExceptionHandler</w:t>
+      </w:r>
+      <w:proofErr w:type="spellEnd"/>
+      <w:r>
+        <w:rPr>
+          <w:sz w:val="24"/>
+          <w:szCs w:val="24"/>
+        </w:rPr>
+        <w:t xml:space="preserve"> that you can use to define methods to handle specific exceptions. These methods act as centralized handlers for exceptions thrown within your controller.</w:t>
+      </w:r>
+    </w:p>
+    <w:p>
+      <w:pPr>
+        <w:rPr>
+          <w:b/>
+          <w:sz w:val="30"/>
+          <w:szCs w:val="30"/>
+        </w:rPr>
+      </w:pPr>
+      <w:r>
+        <w:rPr>
+          <w:b/>
+          <w:sz w:val="30"/>
+          <w:szCs w:val="30"/>
+        </w:rPr>
+        <w:t>How to Use @</w:t>
+      </w:r>
+      <w:proofErr w:type="spellStart"/>
+      <w:r>
+        <w:rPr>
+          <w:b/>
+          <w:sz w:val="30"/>
+          <w:szCs w:val="30"/>
+        </w:rPr>
+        <w:t>ExceptionHandler</w:t>
+      </w:r>
+      <w:proofErr w:type="spellEnd"/>
+    </w:p>
+    <w:p>
+      <w:pPr>
+        <w:rPr>
+          <w:sz w:val="24"/>
+          <w:szCs w:val="24"/>
+        </w:rPr>
+      </w:pPr>
+      <w:r>
+        <w:rPr>
+          <w:sz w:val="24"/>
+          <w:szCs w:val="24"/>
+        </w:rPr>
+        <w:t xml:space="preserve">Here’s a basic example. Let’s assume we want to handle a </w:t>
+      </w:r>
+      <w:proofErr w:type="spellStart"/>
+      <w:r>
+        <w:rPr>
+          <w:sz w:val="24"/>
+          <w:szCs w:val="24"/>
+        </w:rPr>
+        <w:t>NullPointerException</w:t>
+      </w:r>
+      <w:proofErr w:type="spellEnd"/>
+      <w:r>
+        <w:rPr>
+          <w:sz w:val="24"/>
+          <w:szCs w:val="24"/>
+        </w:rPr>
+        <w:t xml:space="preserve"> in our controller.</w:t>
+      </w:r>
+    </w:p>
+    <w:tbl>
+      <w:tblPr>
+        <w:tblStyle w:val="TableGrid"/>
+        <w:tblW w:w="0" w:type="auto"/>
+        <w:tblLook w:val="04A0" w:firstRow="1" w:lastRow="0" w:firstColumn="1" w:lastColumn="0" w:noHBand="0" w:noVBand="1"/>
+      </w:tblPr>
+      <w:tblGrid>
+        <w:gridCol w:w="9350"/>
+      </w:tblGrid>
+      <w:tr>
+        <w:tc>
+          <w:tcPr>
+            <w:tcW w:w="9350" w:type="dxa"/>
+          </w:tcPr>
+          <w:p>
+            <w:pPr>
+              <w:rPr>
+                <w:sz w:val="24"/>
+                <w:szCs w:val="24"/>
+              </w:rPr>
+            </w:pPr>
+            <w:r>
+              <w:rPr>
+                <w:sz w:val="24"/>
+                <w:szCs w:val="24"/>
+              </w:rPr>
+              <w:t>@Controller</w:t>
+            </w:r>
+          </w:p>
+          <w:p>
+            <w:pPr>
+              <w:rPr>
+                <w:sz w:val="24"/>
+                <w:szCs w:val="24"/>
+              </w:rPr>
+            </w:pPr>
+            <w:r>
+              <w:rPr>
+                <w:sz w:val="24"/>
+                <w:szCs w:val="24"/>
+              </w:rPr>
+              <w:t xml:space="preserve">public class </w:t>
+            </w:r>
+            <w:proofErr w:type="spellStart"/>
+            <w:r>
+              <w:rPr>
+                <w:sz w:val="24"/>
+                <w:szCs w:val="24"/>
+              </w:rPr>
+              <w:t>MyController</w:t>
+            </w:r>
+            <w:proofErr w:type="spellEnd"/>
+            <w:r>
+              <w:rPr>
+                <w:sz w:val="24"/>
+                <w:szCs w:val="24"/>
+              </w:rPr>
+              <w:t xml:space="preserve"> {</w:t>
+            </w:r>
+          </w:p>
+          <w:p>
+            <w:pPr>
+              <w:rPr>
+                <w:sz w:val="24"/>
+                <w:szCs w:val="24"/>
+              </w:rPr>
+            </w:pPr>
+          </w:p>
+          <w:p>
+            <w:pPr>
+              <w:rPr>
+                <w:sz w:val="24"/>
+                <w:szCs w:val="24"/>
+              </w:rPr>
+            </w:pPr>
+            <w:r>
+              <w:rPr>
+                <w:sz w:val="24"/>
+                <w:szCs w:val="24"/>
+              </w:rPr>
+              <w:t xml:space="preserve">    @</w:t>
+            </w:r>
+            <w:proofErr w:type="spellStart"/>
+            <w:r>
+              <w:rPr>
+                <w:sz w:val="24"/>
+                <w:szCs w:val="24"/>
+              </w:rPr>
+              <w:t>RequestMapping</w:t>
+            </w:r>
+            <w:proofErr w:type="spellEnd"/>
+            <w:r>
+              <w:rPr>
+                <w:sz w:val="24"/>
+                <w:szCs w:val="24"/>
+              </w:rPr>
+              <w:t>("/</w:t>
+            </w:r>
+            <w:proofErr w:type="spellStart"/>
+            <w:r>
+              <w:rPr>
+                <w:sz w:val="24"/>
+                <w:szCs w:val="24"/>
+              </w:rPr>
+              <w:t>someEndpoint</w:t>
+            </w:r>
+            <w:proofErr w:type="spellEnd"/>
+            <w:r>
+              <w:rPr>
+                <w:sz w:val="24"/>
+                <w:szCs w:val="24"/>
+              </w:rPr>
+              <w:t>")</w:t>
+            </w:r>
+          </w:p>
+          <w:p>
+            <w:pPr>
+              <w:rPr>
+                <w:sz w:val="24"/>
+                <w:szCs w:val="24"/>
+              </w:rPr>
+            </w:pPr>
+            <w:r>
+              <w:rPr>
+                <w:sz w:val="24"/>
+                <w:szCs w:val="24"/>
+              </w:rPr>
+              <w:t xml:space="preserve">    public String </w:t>
+            </w:r>
+            <w:proofErr w:type="spellStart"/>
+            <w:proofErr w:type="gramStart"/>
+            <w:r>
+              <w:rPr>
+                <w:sz w:val="24"/>
+                <w:szCs w:val="24"/>
+              </w:rPr>
+              <w:t>someEndpoint</w:t>
+            </w:r>
+            <w:proofErr w:type="spellEnd"/>
+            <w:r>
+              <w:rPr>
+                <w:sz w:val="24"/>
+                <w:szCs w:val="24"/>
+              </w:rPr>
+              <w:t>(</w:t>
+            </w:r>
+            <w:proofErr w:type="gramEnd"/>
+            <w:r>
+              <w:rPr>
+                <w:sz w:val="24"/>
+                <w:szCs w:val="24"/>
+              </w:rPr>
+              <w:t>) {</w:t>
+            </w:r>
+          </w:p>
+          <w:p>
+            <w:pPr>
+              <w:rPr>
+                <w:sz w:val="24"/>
+                <w:szCs w:val="24"/>
+              </w:rPr>
+            </w:pPr>
+            <w:r>
+              <w:rPr>
+                <w:sz w:val="24"/>
+                <w:szCs w:val="24"/>
+              </w:rPr>
+              <w:t xml:space="preserve">        // Some logic that might throw a </w:t>
+            </w:r>
+            <w:proofErr w:type="spellStart"/>
+            <w:r>
+              <w:rPr>
+                <w:sz w:val="24"/>
+                <w:szCs w:val="24"/>
+              </w:rPr>
+              <w:t>NullPointerException</w:t>
+            </w:r>
+            <w:proofErr w:type="spellEnd"/>
+          </w:p>
+          <w:p>
+            <w:pPr>
+              <w:rPr>
+                <w:sz w:val="24"/>
+                <w:szCs w:val="24"/>
+              </w:rPr>
+            </w:pPr>
+            <w:r>
+              <w:rPr>
+                <w:sz w:val="24"/>
+                <w:szCs w:val="24"/>
+              </w:rPr>
+              <w:t xml:space="preserve">        return "</w:t>
+            </w:r>
+            <w:proofErr w:type="spellStart"/>
+            <w:r>
+              <w:rPr>
+                <w:sz w:val="24"/>
+                <w:szCs w:val="24"/>
+              </w:rPr>
+              <w:t>viewName</w:t>
+            </w:r>
+            <w:proofErr w:type="spellEnd"/>
+            <w:r>
+              <w:rPr>
+                <w:sz w:val="24"/>
+                <w:szCs w:val="24"/>
+              </w:rPr>
+              <w:t>";</w:t>
+            </w:r>
+          </w:p>
+          <w:p>
+            <w:pPr>
+              <w:rPr>
+                <w:sz w:val="24"/>
+                <w:szCs w:val="24"/>
+              </w:rPr>
+            </w:pPr>
+            <w:r>
+              <w:rPr>
+                <w:sz w:val="24"/>
+                <w:szCs w:val="24"/>
+              </w:rPr>
+              <w:t xml:space="preserve">    }</w:t>
+            </w:r>
+          </w:p>
+          <w:p>
+            <w:pPr>
+              <w:rPr>
+                <w:sz w:val="24"/>
+                <w:szCs w:val="24"/>
+              </w:rPr>
+            </w:pPr>
+          </w:p>
+          <w:p>
+            <w:pPr>
+              <w:rPr>
+                <w:b/>
+                <w:sz w:val="24"/>
+                <w:szCs w:val="24"/>
+              </w:rPr>
+            </w:pPr>
+            <w:r>
+              <w:rPr>
+                <w:sz w:val="24"/>
+                <w:szCs w:val="24"/>
+              </w:rPr>
+              <w:t xml:space="preserve">    </w:t>
+            </w:r>
+            <w:r>
+              <w:rPr>
+                <w:b/>
+                <w:sz w:val="24"/>
+                <w:szCs w:val="24"/>
+              </w:rPr>
+              <w:t>@</w:t>
+            </w:r>
+            <w:proofErr w:type="spellStart"/>
+            <w:proofErr w:type="gramStart"/>
+            <w:r>
+              <w:rPr>
+                <w:b/>
+                <w:sz w:val="24"/>
+                <w:szCs w:val="24"/>
+              </w:rPr>
+              <w:t>ExceptionHandler</w:t>
+            </w:r>
+            <w:proofErr w:type="spellEnd"/>
+            <w:r>
+              <w:rPr>
+                <w:b/>
+                <w:sz w:val="24"/>
+                <w:szCs w:val="24"/>
+              </w:rPr>
+              <w:t>(</w:t>
+            </w:r>
+            <w:proofErr w:type="spellStart"/>
+            <w:proofErr w:type="gramEnd"/>
+            <w:r>
+              <w:rPr>
+                <w:b/>
+                <w:sz w:val="24"/>
+                <w:szCs w:val="24"/>
+              </w:rPr>
+              <w:t>NullPointerException.class</w:t>
+            </w:r>
+            <w:proofErr w:type="spellEnd"/>
+            <w:r>
+              <w:rPr>
+                <w:b/>
+                <w:sz w:val="24"/>
+                <w:szCs w:val="24"/>
+              </w:rPr>
+              <w:t>)</w:t>
+            </w:r>
+          </w:p>
+          <w:p>
+            <w:pPr>
+              <w:rPr>
+                <w:sz w:val="24"/>
+                <w:szCs w:val="24"/>
+              </w:rPr>
+            </w:pPr>
+            <w:r>
+              <w:rPr>
+                <w:sz w:val="24"/>
+                <w:szCs w:val="24"/>
+              </w:rPr>
+              <w:t xml:space="preserve">    public </w:t>
+            </w:r>
+            <w:proofErr w:type="spellStart"/>
+            <w:r>
+              <w:rPr>
+                <w:sz w:val="24"/>
+                <w:szCs w:val="24"/>
+              </w:rPr>
+              <w:t>ModelAndView</w:t>
+            </w:r>
+            <w:proofErr w:type="spellEnd"/>
+            <w:r>
+              <w:rPr>
+                <w:sz w:val="24"/>
+                <w:szCs w:val="24"/>
+              </w:rPr>
+              <w:t xml:space="preserve"> </w:t>
+            </w:r>
+            <w:proofErr w:type="spellStart"/>
+            <w:proofErr w:type="gramStart"/>
+            <w:r>
+              <w:rPr>
+                <w:sz w:val="24"/>
+                <w:szCs w:val="24"/>
+              </w:rPr>
+              <w:t>handleNullPointerException</w:t>
+            </w:r>
+            <w:proofErr w:type="spellEnd"/>
+            <w:r>
+              <w:rPr>
+                <w:sz w:val="24"/>
+                <w:szCs w:val="24"/>
+              </w:rPr>
+              <w:t>(</w:t>
+            </w:r>
+            <w:proofErr w:type="gramEnd"/>
+            <w:r>
+              <w:rPr>
+                <w:sz w:val="24"/>
+                <w:szCs w:val="24"/>
+              </w:rPr>
+              <w:t>Exception ex) {</w:t>
+            </w:r>
+          </w:p>
+          <w:p>
+            <w:pPr>
+              <w:rPr>
+                <w:sz w:val="24"/>
+                <w:szCs w:val="24"/>
+              </w:rPr>
+            </w:pPr>
+            <w:r>
+              <w:rPr>
+                <w:sz w:val="24"/>
+                <w:szCs w:val="24"/>
+              </w:rPr>
+              <w:t xml:space="preserve">        </w:t>
+            </w:r>
+            <w:proofErr w:type="spellStart"/>
+            <w:r>
+              <w:rPr>
+                <w:sz w:val="24"/>
+                <w:szCs w:val="24"/>
+              </w:rPr>
+              <w:t>ModelAndView</w:t>
+            </w:r>
+            <w:proofErr w:type="spellEnd"/>
+            <w:r>
+              <w:rPr>
+                <w:sz w:val="24"/>
+                <w:szCs w:val="24"/>
+              </w:rPr>
+              <w:t xml:space="preserve"> model = new </w:t>
+            </w:r>
+            <w:proofErr w:type="spellStart"/>
+            <w:r>
+              <w:rPr>
+                <w:sz w:val="24"/>
+                <w:szCs w:val="24"/>
+              </w:rPr>
+              <w:t>ModelAndView</w:t>
+            </w:r>
+            <w:proofErr w:type="spellEnd"/>
+            <w:r>
+              <w:rPr>
+                <w:sz w:val="24"/>
+                <w:szCs w:val="24"/>
+              </w:rPr>
+              <w:t>("error");</w:t>
+            </w:r>
+          </w:p>
+          <w:p>
+            <w:pPr>
+              <w:rPr>
+                <w:sz w:val="24"/>
+                <w:szCs w:val="24"/>
+              </w:rPr>
+            </w:pPr>
+            <w:r>
+              <w:rPr>
+                <w:sz w:val="24"/>
+                <w:szCs w:val="24"/>
+              </w:rPr>
+              <w:t xml:space="preserve">        </w:t>
+            </w:r>
+            <w:proofErr w:type="spellStart"/>
+            <w:proofErr w:type="gramStart"/>
+            <w:r>
+              <w:rPr>
+                <w:sz w:val="24"/>
+                <w:szCs w:val="24"/>
+              </w:rPr>
+              <w:t>model.addObject</w:t>
+            </w:r>
+            <w:proofErr w:type="spellEnd"/>
+            <w:proofErr w:type="gramEnd"/>
+            <w:r>
+              <w:rPr>
+                <w:sz w:val="24"/>
+                <w:szCs w:val="24"/>
+              </w:rPr>
+              <w:t>("exception", ex);</w:t>
+            </w:r>
+          </w:p>
+          <w:p>
+            <w:pPr>
+              <w:rPr>
+                <w:sz w:val="24"/>
+                <w:szCs w:val="24"/>
+              </w:rPr>
+            </w:pPr>
+            <w:r>
+              <w:rPr>
+                <w:sz w:val="24"/>
+                <w:szCs w:val="24"/>
+              </w:rPr>
+              <w:t xml:space="preserve">        return model;</w:t>
+            </w:r>
+          </w:p>
+          <w:p>
+            <w:pPr>
+              <w:rPr>
+                <w:sz w:val="24"/>
+                <w:szCs w:val="24"/>
+              </w:rPr>
+            </w:pPr>
+            <w:r>
+              <w:rPr>
+                <w:sz w:val="24"/>
+                <w:szCs w:val="24"/>
+              </w:rPr>
+              <w:t xml:space="preserve">    }</w:t>
+            </w:r>
+          </w:p>
+          <w:p>
+            <w:pPr>
+              <w:rPr>
+                <w:sz w:val="24"/>
+                <w:szCs w:val="24"/>
+              </w:rPr>
+            </w:pPr>
+            <w:r>
+              <w:rPr>
+                <w:sz w:val="24"/>
+                <w:szCs w:val="24"/>
+              </w:rPr>
+              <w:t>}</w:t>
+            </w:r>
+          </w:p>
+        </w:tc>
+      </w:tr>
+    </w:tbl>
+    <w:p>
+      <w:pPr>
+        <w:rPr>
+          <w:sz w:val="24"/>
+          <w:szCs w:val="24"/>
+        </w:rPr>
+      </w:pPr>
+    </w:p>
+    <w:p>
+      <w:pPr>
+        <w:rPr>
+          <w:sz w:val="24"/>
+          <w:szCs w:val="24"/>
+        </w:rPr>
+      </w:pPr>
+      <w:r>
+        <w:rPr>
+          <w:sz w:val="24"/>
+          <w:szCs w:val="24"/>
+        </w:rPr>
+        <w:t xml:space="preserve">In the above code, if a </w:t>
+      </w:r>
+      <w:proofErr w:type="spellStart"/>
+      <w:r>
+        <w:rPr>
+          <w:b/>
+          <w:sz w:val="24"/>
+          <w:szCs w:val="24"/>
+        </w:rPr>
+        <w:t>NullPointerException</w:t>
+      </w:r>
+      <w:proofErr w:type="spellEnd"/>
+      <w:r>
+        <w:rPr>
+          <w:sz w:val="24"/>
+          <w:szCs w:val="24"/>
+        </w:rPr>
+        <w:t xml:space="preserve"> is thrown within the controller, the </w:t>
+      </w:r>
+      <w:proofErr w:type="spellStart"/>
+      <w:r>
+        <w:rPr>
+          <w:sz w:val="24"/>
+          <w:szCs w:val="24"/>
+        </w:rPr>
+        <w:t>handleNullPointerException</w:t>
+      </w:r>
+      <w:proofErr w:type="spellEnd"/>
+      <w:r>
+        <w:rPr>
+          <w:sz w:val="24"/>
+          <w:szCs w:val="24"/>
+        </w:rPr>
+        <w:t xml:space="preserve"> method will be invoked. We can then redirect the user to an error page and display the relevant error message.</w:t>
+      </w:r>
+    </w:p>
+    <w:p>
+      <w:pPr>
+        <w:rPr>
+          <w:sz w:val="24"/>
+          <w:szCs w:val="24"/>
+        </w:rPr>
+      </w:pPr>
+    </w:p>
+    <w:p>
+      <w:pPr>
+        <w:rPr>
+          <w:b/>
+          <w:sz w:val="30"/>
+          <w:szCs w:val="30"/>
+        </w:rPr>
+      </w:pPr>
+      <w:r>
+        <w:rPr>
+          <w:b/>
+          <w:sz w:val="30"/>
+          <w:szCs w:val="30"/>
+        </w:rPr>
+        <w:t>Handling Multiple Exceptions</w:t>
+      </w:r>
+      <w:r>
+        <w:rPr>
+          <w:b/>
+          <w:sz w:val="30"/>
+          <w:szCs w:val="30"/>
+        </w:rPr>
+        <w:t>:</w:t>
+      </w:r>
+    </w:p>
+    <w:p>
+      <w:pPr>
+        <w:pStyle w:val="ListParagraph"/>
+        <w:numPr>
+          <w:ilvl w:val="0"/>
+          <w:numId w:val="16"/>
+        </w:numPr>
+        <w:rPr>
+          <w:sz w:val="24"/>
+          <w:szCs w:val="24"/>
+        </w:rPr>
+      </w:pPr>
+      <w:r>
+        <w:rPr>
+          <w:sz w:val="24"/>
+          <w:szCs w:val="24"/>
+        </w:rPr>
+        <w:t>Sometimes, you might want to handle multiple exceptions in a similar fashion.</w:t>
+      </w:r>
+    </w:p>
+    <w:p>
+      <w:pPr>
+        <w:pStyle w:val="ListParagraph"/>
+        <w:numPr>
+          <w:ilvl w:val="0"/>
+          <w:numId w:val="16"/>
+        </w:numPr>
+        <w:rPr>
+          <w:sz w:val="24"/>
+          <w:szCs w:val="24"/>
+        </w:rPr>
+      </w:pPr>
+      <w:r>
+        <w:rPr>
+          <w:sz w:val="24"/>
+          <w:szCs w:val="24"/>
+        </w:rPr>
+        <w:t>You can do this by providing multiple exception types to the @</w:t>
+      </w:r>
+      <w:proofErr w:type="spellStart"/>
+      <w:r>
+        <w:rPr>
+          <w:sz w:val="24"/>
+          <w:szCs w:val="24"/>
+        </w:rPr>
+        <w:t>ExceptionHandler</w:t>
+      </w:r>
+      <w:proofErr w:type="spellEnd"/>
+      <w:r>
+        <w:rPr>
+          <w:sz w:val="24"/>
+          <w:szCs w:val="24"/>
+        </w:rPr>
+        <w:t xml:space="preserve"> annotation:</w:t>
+      </w:r>
+    </w:p>
+    <w:p>
+      <w:pPr>
+        <w:pStyle w:val="ListParagraph"/>
+        <w:rPr>
+          <w:sz w:val="24"/>
+          <w:szCs w:val="24"/>
+        </w:rPr>
+      </w:pPr>
+    </w:p>
+    <w:tbl>
+      <w:tblPr>
+        <w:tblStyle w:val="TableGrid"/>
+        <w:tblW w:w="0" w:type="auto"/>
+        <w:tblLook w:val="04A0" w:firstRow="1" w:lastRow="0" w:firstColumn="1" w:lastColumn="0" w:noHBand="0" w:noVBand="1"/>
+      </w:tblPr>
+      <w:tblGrid>
+        <w:gridCol w:w="9350"/>
+      </w:tblGrid>
+      <w:tr>
+        <w:tc>
+          <w:tcPr>
+            <w:tcW w:w="9350" w:type="dxa"/>
+          </w:tcPr>
+          <w:p>
+            <w:r>
+              <w:t>@</w:t>
+            </w:r>
+            <w:proofErr w:type="spellStart"/>
+            <w:proofErr w:type="gramStart"/>
+            <w:r>
+              <w:t>ExceptionHandler</w:t>
+            </w:r>
+            <w:proofErr w:type="spellEnd"/>
+            <w:r>
+              <w:t>(</w:t>
+            </w:r>
+            <w:proofErr w:type="gramEnd"/>
+            <w:r>
+              <w:rPr>
+                <w:b/>
+              </w:rPr>
+              <w:t>{</w:t>
+            </w:r>
+            <w:proofErr w:type="spellStart"/>
+            <w:r>
+              <w:rPr>
+                <w:b/>
+              </w:rPr>
+              <w:t>ArithmeticException.class</w:t>
+            </w:r>
+            <w:proofErr w:type="spellEnd"/>
+            <w:r>
+              <w:rPr>
+                <w:b/>
+              </w:rPr>
+              <w:t xml:space="preserve">, </w:t>
+            </w:r>
+            <w:proofErr w:type="spellStart"/>
+            <w:r>
+              <w:rPr>
+                <w:b/>
+              </w:rPr>
+              <w:t>NullPointerException.class</w:t>
+            </w:r>
+            <w:proofErr w:type="spellEnd"/>
+            <w:r>
+              <w:rPr>
+                <w:b/>
+              </w:rPr>
+              <w:t>})</w:t>
+            </w:r>
+          </w:p>
+          <w:p>
+            <w:r>
+              <w:t xml:space="preserve">public </w:t>
+            </w:r>
+            <w:proofErr w:type="spellStart"/>
+            <w:r>
+              <w:t>ModelAndView</w:t>
+            </w:r>
+            <w:proofErr w:type="spellEnd"/>
+            <w:r>
+              <w:t xml:space="preserve"> </w:t>
+            </w:r>
+            <w:proofErr w:type="spellStart"/>
+            <w:proofErr w:type="gramStart"/>
+            <w:r>
+              <w:t>handleMultipleExceptions</w:t>
+            </w:r>
+            <w:proofErr w:type="spellEnd"/>
+            <w:r>
+              <w:t>(</w:t>
+            </w:r>
+            <w:proofErr w:type="gramEnd"/>
+            <w:r>
+              <w:t>Exception ex) {</w:t>
+            </w:r>
+          </w:p>
+          <w:p>
+            <w:r>
+              <w:t xml:space="preserve">    // Handle the exception and return the model and view</w:t>
+            </w:r>
+          </w:p>
+          <w:p>
+            <w:r>
+              <w:t>}</w:t>
+            </w:r>
+          </w:p>
+        </w:tc>
+      </w:tr>
+    </w:tbl>
+    <w:p/>
+    <w:p>
+      <w:pPr>
+        <w:rPr>
+          <w:b/>
+          <w:sz w:val="30"/>
+          <w:szCs w:val="30"/>
+        </w:rPr>
+      </w:pPr>
+      <w:r>
+        <w:rPr>
+          <w:b/>
+          <w:sz w:val="30"/>
+          <w:szCs w:val="30"/>
+        </w:rPr>
+        <w:t>Global Exception Handling</w:t>
+      </w:r>
+    </w:p>
+    <w:p>
+      <w:pPr>
+        <w:pStyle w:val="ListParagraph"/>
+        <w:numPr>
+          <w:ilvl w:val="0"/>
+          <w:numId w:val="17"/>
+        </w:numPr>
+        <w:rPr>
+          <w:sz w:val="24"/>
+          <w:szCs w:val="24"/>
+        </w:rPr>
+      </w:pPr>
+      <w:r>
+        <w:rPr>
+          <w:sz w:val="24"/>
+          <w:szCs w:val="24"/>
+        </w:rPr>
+        <w:t>In larger applications, it’s common to have multiple controllers. Instead of defining the same exception handlers in each controller, you can use @</w:t>
+      </w:r>
+      <w:proofErr w:type="spellStart"/>
+      <w:r>
+        <w:rPr>
+          <w:sz w:val="24"/>
+          <w:szCs w:val="24"/>
+        </w:rPr>
+        <w:t>ControllerAdvice</w:t>
+      </w:r>
+      <w:proofErr w:type="spellEnd"/>
+      <w:r>
+        <w:rPr>
+          <w:sz w:val="24"/>
+          <w:szCs w:val="24"/>
+        </w:rPr>
+        <w:t xml:space="preserve"> to handle exceptions globally.</w:t>
+      </w:r>
+    </w:p>
+    <w:p>
+      <w:pPr>
+        <w:pStyle w:val="ListParagraph"/>
+        <w:rPr>
+          <w:sz w:val="24"/>
+          <w:szCs w:val="24"/>
+        </w:rPr>
+      </w:pPr>
+    </w:p>
+    <w:tbl>
+      <w:tblPr>
+        <w:tblStyle w:val="TableGrid"/>
+        <w:tblW w:w="0" w:type="auto"/>
+        <w:tblLook w:val="04A0" w:firstRow="1" w:lastRow="0" w:firstColumn="1" w:lastColumn="0" w:noHBand="0" w:noVBand="1"/>
+      </w:tblPr>
+      <w:tblGrid>
+        <w:gridCol w:w="9350"/>
+      </w:tblGrid>
+      <w:tr>
+        <w:tc>
+          <w:tcPr>
+            <w:tcW w:w="9350" w:type="dxa"/>
+          </w:tcPr>
+          <w:p>
+            <w:r>
+              <w:t>@</w:t>
+            </w:r>
+            <w:proofErr w:type="spellStart"/>
+            <w:r>
+              <w:t>ControllerAdvice</w:t>
+            </w:r>
+            <w:proofErr w:type="spellEnd"/>
+          </w:p>
+          <w:p>
+            <w:r>
+              <w:t xml:space="preserve">public class </w:t>
+            </w:r>
+            <w:proofErr w:type="spellStart"/>
+            <w:r>
+              <w:t>GlobalExceptionHandler</w:t>
+            </w:r>
+            <w:proofErr w:type="spellEnd"/>
+            <w:r>
+              <w:t xml:space="preserve"> {</w:t>
+            </w:r>
+          </w:p>
+          <w:p/>
+          <w:p>
+            <w:r>
+              <w:t xml:space="preserve">    @</w:t>
+            </w:r>
+            <w:proofErr w:type="spellStart"/>
+            <w:proofErr w:type="gramStart"/>
+            <w:r>
+              <w:t>ExceptionHandler</w:t>
+            </w:r>
+            <w:proofErr w:type="spellEnd"/>
+            <w:r>
+              <w:t>(</w:t>
+            </w:r>
+            <w:proofErr w:type="spellStart"/>
+            <w:proofErr w:type="gramEnd"/>
+            <w:r>
+              <w:t>NullPointerException.class</w:t>
+            </w:r>
+            <w:proofErr w:type="spellEnd"/>
+            <w:r>
+              <w:t>)</w:t>
+            </w:r>
+          </w:p>
+          <w:p>
+            <w:r>
+              <w:t xml:space="preserve">    public </w:t>
+            </w:r>
+            <w:proofErr w:type="spellStart"/>
+            <w:r>
+              <w:t>ModelAndView</w:t>
+            </w:r>
+            <w:proofErr w:type="spellEnd"/>
+            <w:r>
+              <w:t xml:space="preserve"> </w:t>
+            </w:r>
+            <w:proofErr w:type="spellStart"/>
+            <w:proofErr w:type="gramStart"/>
+            <w:r>
+              <w:t>handleNullPointerException</w:t>
+            </w:r>
+            <w:proofErr w:type="spellEnd"/>
+            <w:r>
+              <w:t>(</w:t>
+            </w:r>
+            <w:proofErr w:type="gramEnd"/>
+            <w:r>
+              <w:t>Exception ex) {</w:t>
+            </w:r>
+          </w:p>
+          <w:p>
+            <w:r>
+              <w:t xml:space="preserve">        // Handle the exception globally for all controllers</w:t>
+            </w:r>
+          </w:p>
+          <w:p>
+            <w:r>
+              <w:t xml:space="preserve">    }</w:t>
+            </w:r>
+          </w:p>
+          <w:p>
+            <w:r>
+              <w:t>}</w:t>
+            </w:r>
+          </w:p>
+        </w:tc>
+      </w:tr>
+    </w:tbl>
+    <w:p/>
+    <w:p>
+      <w:pPr>
+        <w:pStyle w:val="ListParagraph"/>
+        <w:numPr>
+          <w:ilvl w:val="0"/>
+          <w:numId w:val="17"/>
+        </w:numPr>
+        <w:rPr>
+          <w:sz w:val="24"/>
+          <w:szCs w:val="24"/>
+        </w:rPr>
+      </w:pPr>
+      <w:r>
+        <w:rPr>
+          <w:sz w:val="24"/>
+          <w:szCs w:val="24"/>
+        </w:rPr>
+        <w:t>With @</w:t>
+      </w:r>
+      <w:proofErr w:type="spellStart"/>
+      <w:r>
+        <w:rPr>
+          <w:sz w:val="24"/>
+          <w:szCs w:val="24"/>
+        </w:rPr>
+        <w:t>ControllerAdvice</w:t>
+      </w:r>
+      <w:proofErr w:type="spellEnd"/>
+      <w:r>
+        <w:rPr>
+          <w:sz w:val="24"/>
+          <w:szCs w:val="24"/>
+        </w:rPr>
+        <w:t>, any exception thrown in any controller that matches the exception types specified in the @</w:t>
+      </w:r>
+      <w:proofErr w:type="spellStart"/>
+      <w:r>
+        <w:rPr>
+          <w:sz w:val="24"/>
+          <w:szCs w:val="24"/>
+        </w:rPr>
+        <w:t>ExceptionHandler</w:t>
+      </w:r>
+      <w:proofErr w:type="spellEnd"/>
+      <w:r>
+        <w:rPr>
+          <w:sz w:val="24"/>
+          <w:szCs w:val="24"/>
+        </w:rPr>
+        <w:t xml:space="preserve"> will be caught and handled.</w:t>
+      </w:r>
+    </w:p>
+    <w:p>
+      <w:pPr>
+        <w:rPr>
+          <w:b/>
+          <w:sz w:val="30"/>
+          <w:szCs w:val="30"/>
+        </w:rPr>
+      </w:pPr>
+      <w:r>
+        <w:rPr>
+          <w:b/>
+          <w:sz w:val="30"/>
+          <w:szCs w:val="30"/>
+        </w:rPr>
+        <w:t>Customizing the Response</w:t>
+      </w:r>
+      <w:r>
+        <w:rPr>
+          <w:b/>
+          <w:sz w:val="30"/>
+          <w:szCs w:val="30"/>
+        </w:rPr>
+        <w:t>:</w:t>
+      </w:r>
+    </w:p>
+    <w:p>
+      <w:pPr>
+        <w:pStyle w:val="ListParagraph"/>
+        <w:numPr>
+          <w:ilvl w:val="0"/>
+          <w:numId w:val="17"/>
+        </w:numPr>
+        <w:rPr>
+          <w:sz w:val="24"/>
+          <w:szCs w:val="24"/>
+        </w:rPr>
+      </w:pPr>
+      <w:r>
+        <w:rPr>
+          <w:sz w:val="24"/>
+          <w:szCs w:val="24"/>
+        </w:rPr>
+        <w:t>With the combination of @</w:t>
+      </w:r>
+      <w:proofErr w:type="spellStart"/>
+      <w:r>
+        <w:rPr>
+          <w:sz w:val="24"/>
+          <w:szCs w:val="24"/>
+        </w:rPr>
+        <w:t>ExceptionHandler</w:t>
+      </w:r>
+      <w:proofErr w:type="spellEnd"/>
+      <w:r>
+        <w:rPr>
+          <w:sz w:val="24"/>
+          <w:szCs w:val="24"/>
+        </w:rPr>
+        <w:t xml:space="preserve"> and @</w:t>
+      </w:r>
+      <w:proofErr w:type="spellStart"/>
+      <w:r>
+        <w:rPr>
+          <w:sz w:val="24"/>
+          <w:szCs w:val="24"/>
+        </w:rPr>
+        <w:t>ResponseStatus</w:t>
+      </w:r>
+      <w:proofErr w:type="spellEnd"/>
+      <w:r>
+        <w:rPr>
+          <w:sz w:val="24"/>
+          <w:szCs w:val="24"/>
+        </w:rPr>
+        <w:t>, you can also customize the HTTP status code of the response when an exception occurs.</w:t>
+      </w:r>
+    </w:p>
+    <w:tbl>
+      <w:tblPr>
+        <w:tblStyle w:val="TableGrid"/>
+        <w:tblW w:w="0" w:type="auto"/>
+        <w:tblLook w:val="04A0" w:firstRow="1" w:lastRow="0" w:firstColumn="1" w:lastColumn="0" w:noHBand="0" w:noVBand="1"/>
+      </w:tblPr>
+      <w:tblGrid>
+        <w:gridCol w:w="9350"/>
+      </w:tblGrid>
+      <w:tr>
+        <w:tc>
+          <w:tcPr>
+            <w:tcW w:w="9350" w:type="dxa"/>
+          </w:tcPr>
+          <w:p>
+            <w:pPr>
+              <w:rPr>
+                <w:sz w:val="24"/>
+                <w:szCs w:val="24"/>
+              </w:rPr>
+            </w:pPr>
+            <w:r>
+              <w:rPr>
+                <w:sz w:val="24"/>
+                <w:szCs w:val="24"/>
+              </w:rPr>
+              <w:t>@</w:t>
+            </w:r>
+            <w:proofErr w:type="spellStart"/>
+            <w:proofErr w:type="gramStart"/>
+            <w:r>
+              <w:rPr>
+                <w:sz w:val="24"/>
+                <w:szCs w:val="24"/>
+              </w:rPr>
+              <w:t>ExceptionHandler</w:t>
+            </w:r>
+            <w:proofErr w:type="spellEnd"/>
+            <w:r>
+              <w:rPr>
+                <w:sz w:val="24"/>
+                <w:szCs w:val="24"/>
+              </w:rPr>
+              <w:t>(</w:t>
+            </w:r>
+            <w:proofErr w:type="spellStart"/>
+            <w:proofErr w:type="gramEnd"/>
+            <w:r>
+              <w:rPr>
+                <w:sz w:val="24"/>
+                <w:szCs w:val="24"/>
+              </w:rPr>
+              <w:t>ResourceNotFoundException.class</w:t>
+            </w:r>
+            <w:proofErr w:type="spellEnd"/>
+            <w:r>
+              <w:rPr>
+                <w:sz w:val="24"/>
+                <w:szCs w:val="24"/>
+              </w:rPr>
+              <w:t>)</w:t>
+            </w:r>
+          </w:p>
+          <w:p>
+            <w:pPr>
+              <w:rPr>
+                <w:b/>
+                <w:sz w:val="24"/>
+                <w:szCs w:val="24"/>
+              </w:rPr>
+            </w:pPr>
+            <w:r>
+              <w:rPr>
+                <w:b/>
+                <w:sz w:val="24"/>
+                <w:szCs w:val="24"/>
+              </w:rPr>
+              <w:t>@</w:t>
+            </w:r>
+            <w:proofErr w:type="spellStart"/>
+            <w:r>
+              <w:rPr>
+                <w:b/>
+                <w:sz w:val="24"/>
+                <w:szCs w:val="24"/>
+              </w:rPr>
+              <w:t>ResponseStatus</w:t>
+            </w:r>
+            <w:proofErr w:type="spellEnd"/>
+            <w:r>
+              <w:rPr>
+                <w:b/>
+                <w:sz w:val="24"/>
+                <w:szCs w:val="24"/>
+              </w:rPr>
+              <w:t>(</w:t>
+            </w:r>
+            <w:proofErr w:type="spellStart"/>
+            <w:r>
+              <w:rPr>
+                <w:b/>
+                <w:sz w:val="24"/>
+                <w:szCs w:val="24"/>
+              </w:rPr>
+              <w:t>HttpStatus.NOT_FOUND</w:t>
+            </w:r>
+            <w:proofErr w:type="spellEnd"/>
+            <w:r>
+              <w:rPr>
+                <w:b/>
+                <w:sz w:val="24"/>
+                <w:szCs w:val="24"/>
+              </w:rPr>
+              <w:t>)</w:t>
+            </w:r>
+          </w:p>
+          <w:p>
+            <w:pPr>
+              <w:rPr>
+                <w:sz w:val="24"/>
+                <w:szCs w:val="24"/>
+              </w:rPr>
+            </w:pPr>
+            <w:r>
+              <w:rPr>
+                <w:sz w:val="24"/>
+                <w:szCs w:val="24"/>
+              </w:rPr>
+              <w:t xml:space="preserve">public </w:t>
+            </w:r>
+            <w:proofErr w:type="spellStart"/>
+            <w:r>
+              <w:rPr>
+                <w:sz w:val="24"/>
+                <w:szCs w:val="24"/>
+              </w:rPr>
+              <w:t>ModelAndView</w:t>
+            </w:r>
+            <w:proofErr w:type="spellEnd"/>
+            <w:r>
+              <w:rPr>
+                <w:sz w:val="24"/>
+                <w:szCs w:val="24"/>
+              </w:rPr>
+              <w:t xml:space="preserve"> </w:t>
+            </w:r>
+            <w:proofErr w:type="spellStart"/>
+            <w:proofErr w:type="gramStart"/>
+            <w:r>
+              <w:rPr>
+                <w:sz w:val="24"/>
+                <w:szCs w:val="24"/>
+              </w:rPr>
+              <w:t>handleResourceNotFound</w:t>
+            </w:r>
+            <w:proofErr w:type="spellEnd"/>
+            <w:r>
+              <w:rPr>
+                <w:sz w:val="24"/>
+                <w:szCs w:val="24"/>
+              </w:rPr>
+              <w:t>(</w:t>
+            </w:r>
+            <w:proofErr w:type="gramEnd"/>
+            <w:r>
+              <w:rPr>
+                <w:sz w:val="24"/>
+                <w:szCs w:val="24"/>
+              </w:rPr>
+              <w:t>Exception ex) {</w:t>
+            </w:r>
+          </w:p>
+          <w:p>
+            <w:pPr>
+              <w:rPr>
+                <w:sz w:val="24"/>
+                <w:szCs w:val="24"/>
+              </w:rPr>
+            </w:pPr>
+            <w:r>
+              <w:rPr>
+                <w:sz w:val="24"/>
+                <w:szCs w:val="24"/>
+              </w:rPr>
+              <w:t xml:space="preserve">    // Return custom 404 Not Found page</w:t>
+            </w:r>
+          </w:p>
+          <w:p>
+            <w:pPr>
+              <w:rPr>
+                <w:sz w:val="24"/>
+                <w:szCs w:val="24"/>
+              </w:rPr>
+            </w:pPr>
+            <w:r>
+              <w:rPr>
+                <w:sz w:val="24"/>
+                <w:szCs w:val="24"/>
+              </w:rPr>
+              <w:t>}</w:t>
+            </w:r>
+          </w:p>
+        </w:tc>
+      </w:tr>
+    </w:tbl>
+    <w:p>
+      <w:pPr>
+        <w:rPr>
+          <w:b/>
+          <w:sz w:val="24"/>
+          <w:szCs w:val="24"/>
+        </w:rPr>
+      </w:pPr>
+      <w:r>
+        <w:rPr>
+          <w:sz w:val="24"/>
+          <w:szCs w:val="24"/>
+        </w:rPr>
+        <w:t xml:space="preserve">In the above code, if a </w:t>
+      </w:r>
+      <w:proofErr w:type="spellStart"/>
+      <w:r>
+        <w:rPr>
+          <w:b/>
+          <w:sz w:val="24"/>
+          <w:szCs w:val="24"/>
+        </w:rPr>
+        <w:t>ResourceNotFoundException</w:t>
+      </w:r>
+      <w:proofErr w:type="spellEnd"/>
+      <w:r>
+        <w:rPr>
+          <w:sz w:val="24"/>
+          <w:szCs w:val="24"/>
+        </w:rPr>
+        <w:t xml:space="preserve"> is thrown, the response will have a </w:t>
+      </w:r>
+      <w:r>
+        <w:rPr>
+          <w:b/>
+          <w:sz w:val="24"/>
+          <w:szCs w:val="24"/>
+        </w:rPr>
+        <w:t>404 Not Found HTTP status.</w:t>
+      </w:r>
+    </w:p>
+    <w:p>
+      <w:pPr>
+        <w:rPr>
+          <w:b/>
+          <w:sz w:val="30"/>
+          <w:szCs w:val="30"/>
+        </w:rPr>
+      </w:pPr>
+      <w:r>
+        <w:rPr>
+          <w:b/>
+          <w:sz w:val="30"/>
+          <w:szCs w:val="30"/>
+        </w:rPr>
+        <w:lastRenderedPageBreak/>
+        <w:t>Benefits of Using @</w:t>
+      </w:r>
+      <w:proofErr w:type="spellStart"/>
+      <w:r>
+        <w:rPr>
+          <w:b/>
+          <w:sz w:val="30"/>
+          <w:szCs w:val="30"/>
+        </w:rPr>
+        <w:t>ExceptionHandler</w:t>
+      </w:r>
+      <w:proofErr w:type="spellEnd"/>
+      <w:r>
+        <w:rPr>
+          <w:b/>
+          <w:sz w:val="30"/>
+          <w:szCs w:val="30"/>
+        </w:rPr>
+        <w:t>:</w:t>
+      </w:r>
+    </w:p>
+    <w:p>
+      <w:pPr>
+        <w:pStyle w:val="ListParagraph"/>
+        <w:numPr>
+          <w:ilvl w:val="0"/>
+          <w:numId w:val="17"/>
+        </w:numPr>
+        <w:rPr>
+          <w:sz w:val="24"/>
+          <w:szCs w:val="24"/>
+        </w:rPr>
+      </w:pPr>
+      <w:r>
+        <w:rPr>
+          <w:b/>
+          <w:sz w:val="24"/>
+          <w:szCs w:val="24"/>
+        </w:rPr>
+        <w:t>Centralized Exception Handling:</w:t>
+      </w:r>
+      <w:r>
+        <w:rPr>
+          <w:sz w:val="24"/>
+          <w:szCs w:val="24"/>
+        </w:rPr>
+        <w:t xml:space="preserve"> With @</w:t>
+      </w:r>
+      <w:proofErr w:type="spellStart"/>
+      <w:r>
+        <w:rPr>
+          <w:sz w:val="24"/>
+          <w:szCs w:val="24"/>
+        </w:rPr>
+        <w:t>ExceptionHandler</w:t>
+      </w:r>
+      <w:proofErr w:type="spellEnd"/>
+      <w:r>
+        <w:rPr>
+          <w:sz w:val="24"/>
+          <w:szCs w:val="24"/>
+        </w:rPr>
+        <w:t>, you have a centralized place to handle exceptions, which makes your code cleaner and more maintainable.</w:t>
+      </w:r>
+    </w:p>
+    <w:p>
+      <w:pPr>
+        <w:pStyle w:val="ListParagraph"/>
+        <w:numPr>
+          <w:ilvl w:val="0"/>
+          <w:numId w:val="17"/>
+        </w:numPr>
+        <w:rPr>
+          <w:sz w:val="24"/>
+          <w:szCs w:val="24"/>
+        </w:rPr>
+      </w:pPr>
+      <w:r>
+        <w:rPr>
+          <w:b/>
+          <w:sz w:val="24"/>
+          <w:szCs w:val="24"/>
+        </w:rPr>
+        <w:t>Custom Error Responses:</w:t>
+      </w:r>
+      <w:r>
+        <w:rPr>
+          <w:sz w:val="24"/>
+          <w:szCs w:val="24"/>
+        </w:rPr>
+        <w:t xml:space="preserve"> You can provide custom error pages or messages, enhancing the user experience.</w:t>
+      </w:r>
+    </w:p>
+    <w:p>
+      <w:pPr>
+        <w:pStyle w:val="ListParagraph"/>
+        <w:numPr>
+          <w:ilvl w:val="0"/>
+          <w:numId w:val="17"/>
+        </w:numPr>
+        <w:rPr>
+          <w:sz w:val="24"/>
+          <w:szCs w:val="24"/>
+        </w:rPr>
+      </w:pPr>
+      <w:r>
+        <w:rPr>
+          <w:b/>
+          <w:sz w:val="24"/>
+          <w:szCs w:val="24"/>
+        </w:rPr>
+        <w:t>Enhanced Application Robustness</w:t>
+      </w:r>
+      <w:r>
+        <w:rPr>
+          <w:sz w:val="24"/>
+          <w:szCs w:val="24"/>
+        </w:rPr>
+        <w:t>: By handling exceptions gracefully, you ensure that minor errors don’t crash your entire application.</w:t>
+      </w:r>
+    </w:p>
+    <w:p>
+      <w:pPr>
+        <w:rPr>
+          <w:sz w:val="24"/>
+          <w:szCs w:val="24"/>
+        </w:rPr>
+      </w:pPr>
+      <w:r>
+        <w:rPr>
+          <w:b/>
+        </w:rPr>
+        <w:t>Exception handling</w:t>
+      </w:r>
+      <w:r>
+        <w:t xml:space="preserve"> is a crucial aspect of building robust and user-friendly applications. Spring MVC’s @</w:t>
+      </w:r>
+      <w:proofErr w:type="spellStart"/>
+      <w:r>
+        <w:t>ExceptionHandler</w:t>
+      </w:r>
+      <w:proofErr w:type="spellEnd"/>
+      <w:r>
+        <w:t xml:space="preserve"> provides developers with a powerful and flexible tool to handle exceptions seamlessly. Whether you're catching exceptions at the controller level or globally with @</w:t>
+      </w:r>
+      <w:proofErr w:type="spellStart"/>
+      <w:r>
+        <w:t>ControllerAdvice</w:t>
+      </w:r>
+      <w:proofErr w:type="spellEnd"/>
+      <w:r>
+        <w:t>, @</w:t>
+      </w:r>
+      <w:proofErr w:type="spellStart"/>
+      <w:r>
+        <w:t>ExceptionHandler</w:t>
+      </w:r>
+      <w:proofErr w:type="spellEnd"/>
+      <w:r>
+        <w:t xml:space="preserve"> ensures that your application can recover gracefully from unexpected situations. Embrace the art of exception handling, and elevate your Spring MVC application's resilience and user experience.</w:t>
+      </w:r>
+    </w:p>
+    <w:p>
+      <w:pPr>
+        <w:rPr>
+          <w:b/>
+          <w:sz w:val="30"/>
+          <w:szCs w:val="30"/>
+          <w:u w:val="single"/>
+        </w:rPr>
+      </w:pPr>
+      <w:r>
+        <w:rPr>
+          <w:b/>
+          <w:sz w:val="30"/>
+          <w:szCs w:val="30"/>
+          <w:u w:val="single"/>
+        </w:rPr>
+        <w:t xml:space="preserve">Advantages of </w:t>
+      </w:r>
+      <w:r>
+        <w:rPr>
+          <w:b/>
+          <w:sz w:val="30"/>
+          <w:szCs w:val="30"/>
+          <w:u w:val="single"/>
+        </w:rPr>
+        <w:t xml:space="preserve">using </w:t>
+      </w:r>
+      <w:r>
+        <w:rPr>
+          <w:b/>
+          <w:sz w:val="30"/>
+          <w:szCs w:val="30"/>
+          <w:u w:val="single"/>
+        </w:rPr>
+        <w:t xml:space="preserve">Spring Exception </w:t>
+      </w:r>
+      <w:r>
+        <w:rPr>
+          <w:b/>
+          <w:sz w:val="30"/>
+          <w:szCs w:val="30"/>
+          <w:u w:val="single"/>
+        </w:rPr>
+        <w:t>Handling:</w:t>
+      </w:r>
+    </w:p>
+    <w:p>
+      <w:pPr>
+        <w:pStyle w:val="ListParagraph"/>
+        <w:numPr>
+          <w:ilvl w:val="0"/>
+          <w:numId w:val="13"/>
+        </w:numPr>
+      </w:pPr>
+      <w:r>
+        <w:t>Centralized Exception Handling: With @</w:t>
+      </w:r>
+      <w:proofErr w:type="spellStart"/>
+      <w:r>
+        <w:t>ExceptionHandler</w:t>
+      </w:r>
+      <w:proofErr w:type="spellEnd"/>
+      <w:r>
+        <w:t>, you have a centralized place to handle exceptions, which makes your code cleaner and more maintainable.</w:t>
+      </w:r>
+    </w:p>
+    <w:p>
+      <w:pPr>
+        <w:pStyle w:val="ListParagraph"/>
+        <w:numPr>
+          <w:ilvl w:val="0"/>
+          <w:numId w:val="13"/>
+        </w:numPr>
+      </w:pPr>
+      <w:r>
+        <w:t>@</w:t>
+      </w:r>
+      <w:proofErr w:type="spellStart"/>
+      <w:r>
+        <w:t>ExceptionHandler</w:t>
+      </w:r>
+      <w:proofErr w:type="spellEnd"/>
+      <w:r>
+        <w:t xml:space="preserve"> works at the Controller level and it is only active for that particular Controller, not globally for the entire application.</w:t>
+      </w:r>
+    </w:p>
+    <w:p>
+      <w:pPr>
+        <w:pStyle w:val="ListParagraph"/>
+        <w:numPr>
+          <w:ilvl w:val="0"/>
+          <w:numId w:val="13"/>
+        </w:numPr>
+        <w:rPr>
+          <w:rStyle w:val="ui-provider"/>
+        </w:rPr>
+      </w:pPr>
+      <w:r>
+        <w:rPr>
+          <w:rStyle w:val="ui-provider"/>
+        </w:rPr>
+        <w:t>One of the main advantages of this approach is that it centralizes the error handling logic and promotes code reusability. Developers don’t have to add try-catch blocks in every method, and they can reuse the same exception handling logic across multiple controllers.</w:t>
+      </w:r>
+    </w:p>
+    <w:p>
+      <w:pPr>
+        <w:pStyle w:val="ListParagraph"/>
+        <w:numPr>
+          <w:ilvl w:val="0"/>
+          <w:numId w:val="13"/>
+        </w:numPr>
+      </w:pPr>
+      <w:proofErr w:type="spellStart"/>
+      <w:proofErr w:type="gramStart"/>
+      <w:r>
+        <w:t>HandlerExceptionResolver:This</w:t>
+      </w:r>
+      <w:proofErr w:type="spellEnd"/>
+      <w:proofErr w:type="gramEnd"/>
+      <w:r>
+        <w:t xml:space="preserve"> will resolve any exception thrown by the application. It is used to resolve standard Spring exceptions to their corresponding HTTP Status Codes. It does not have control over the body of the response, means it does not set anything to the body of the </w:t>
+      </w:r>
+      <w:proofErr w:type="spellStart"/>
+      <w:r>
+        <w:t>Response.It</w:t>
+      </w:r>
+      <w:proofErr w:type="spellEnd"/>
+      <w:r>
+        <w:t xml:space="preserve"> does map the status code on the response but the body is null.</w:t>
+      </w:r>
+    </w:p>
+    <w:p>
+      <w:pPr>
+        <w:pStyle w:val="ListParagraph"/>
+        <w:numPr>
+          <w:ilvl w:val="0"/>
+          <w:numId w:val="13"/>
+        </w:numPr>
+      </w:pPr>
+      <w:r>
+        <w:t>@</w:t>
+      </w:r>
+      <w:proofErr w:type="spellStart"/>
+      <w:r>
+        <w:t>ControllerAdvice</w:t>
+      </w:r>
+      <w:proofErr w:type="spellEnd"/>
+      <w:r>
+        <w:t xml:space="preserve"> used for global error handling in the Spring MVC </w:t>
+      </w:r>
+      <w:proofErr w:type="spellStart"/>
+      <w:proofErr w:type="gramStart"/>
+      <w:r>
+        <w:t>application.It</w:t>
+      </w:r>
+      <w:proofErr w:type="spellEnd"/>
+      <w:proofErr w:type="gramEnd"/>
+      <w:r>
+        <w:t xml:space="preserve"> also has full control over the body of the response and the status code.</w:t>
+      </w:r>
+    </w:p>
+    <w:p/>
+    <w:p>
+      <w:bookmarkStart w:id="0" w:name="_GoBack"/>
+      <w:bookmarkEnd w:id="0"/>
+    </w:p>
     <w:sectPr>
       <w:pgSz w:w="12240" w:h="15840"/>
       <w:pgMar w:top="1440" w:right="1440" w:bottom="1440" w:left="1440" w:header="720" w:footer="720" w:gutter="0"/>
@@ -3563,6 +5649,119 @@
     </w:lvl>
   </w:abstractNum>
   <w:abstractNum w:abstractNumId="1" w15:restartNumberingAfterBreak="0">
+    <w:nsid w:val="15BA30F3"/>
+    <w:multiLevelType w:val="hybridMultilevel"/>
+    <w:tmpl w:val="3DE4E1D4"/>
+    <w:lvl w:ilvl="0" w:tplc="04090001">
+      <w:start w:val="1"/>
+      <w:numFmt w:val="bullet"/>
+      <w:lvlText w:val=""/>
+      <w:lvlJc w:val="left"/>
+      <w:pPr>
+        <w:ind w:left="720" w:hanging="360"/>
+      </w:pPr>
+      <w:rPr>
+        <w:rFonts w:ascii="Symbol" w:hAnsi="Symbol" w:hint="default"/>
+      </w:rPr>
+    </w:lvl>
+    <w:lvl w:ilvl="1" w:tplc="04090003" w:tentative="1">
+      <w:start w:val="1"/>
+      <w:numFmt w:val="bullet"/>
+      <w:lvlText w:val="o"/>
+      <w:lvlJc w:val="left"/>
+      <w:pPr>
+        <w:ind w:left="1440" w:hanging="360"/>
+      </w:pPr>
+      <w:rPr>
+        <w:rFonts w:ascii="Courier New" w:hAnsi="Courier New" w:cs="Courier New" w:hint="default"/>
+      </w:rPr>
+    </w:lvl>
+    <w:lvl w:ilvl="2" w:tplc="04090005" w:tentative="1">
+      <w:start w:val="1"/>
+      <w:numFmt w:val="bullet"/>
+      <w:lvlText w:val=""/>
+      <w:lvlJc w:val="left"/>
+      <w:pPr>
+        <w:ind w:left="2160" w:hanging="360"/>
+      </w:pPr>
+      <w:rPr>
+        <w:rFonts w:ascii="Wingdings" w:hAnsi="Wingdings" w:hint="default"/>
+      </w:rPr>
+    </w:lvl>
+    <w:lvl w:ilvl="3" w:tplc="04090001" w:tentative="1">
+      <w:start w:val="1"/>
+      <w:numFmt w:val="bullet"/>
+      <w:lvlText w:val=""/>
+      <w:lvlJc w:val="left"/>
+      <w:pPr>
+        <w:ind w:left="2880" w:hanging="360"/>
+      </w:pPr>
+      <w:rPr>
+        <w:rFonts w:ascii="Symbol" w:hAnsi="Symbol" w:hint="default"/>
+      </w:rPr>
+    </w:lvl>
+    <w:lvl w:ilvl="4" w:tplc="04090003" w:tentative="1">
+      <w:start w:val="1"/>
+      <w:numFmt w:val="bullet"/>
+      <w:lvlText w:val="o"/>
+      <w:lvlJc w:val="left"/>
+      <w:pPr>
+        <w:ind w:left="3600" w:hanging="360"/>
+      </w:pPr>
+      <w:rPr>
+        <w:rFonts w:ascii="Courier New" w:hAnsi="Courier New" w:cs="Courier New" w:hint="default"/>
+      </w:rPr>
+    </w:lvl>
+    <w:lvl w:ilvl="5" w:tplc="04090005" w:tentative="1">
+      <w:start w:val="1"/>
+      <w:numFmt w:val="bullet"/>
+      <w:lvlText w:val=""/>
+      <w:lvlJc w:val="left"/>
+      <w:pPr>
+        <w:ind w:left="4320" w:hanging="360"/>
+      </w:pPr>
+      <w:rPr>
+        <w:rFonts w:ascii="Wingdings" w:hAnsi="Wingdings" w:hint="default"/>
+      </w:rPr>
+    </w:lvl>
+    <w:lvl w:ilvl="6" w:tplc="04090001" w:tentative="1">
+      <w:start w:val="1"/>
+      <w:numFmt w:val="bullet"/>
+      <w:lvlText w:val=""/>
+      <w:lvlJc w:val="left"/>
+      <w:pPr>
+        <w:ind w:left="5040" w:hanging="360"/>
+      </w:pPr>
+      <w:rPr>
+        <w:rFonts w:ascii="Symbol" w:hAnsi="Symbol" w:hint="default"/>
+      </w:rPr>
+    </w:lvl>
+    <w:lvl w:ilvl="7" w:tplc="04090003" w:tentative="1">
+      <w:start w:val="1"/>
+      <w:numFmt w:val="bullet"/>
+      <w:lvlText w:val="o"/>
+      <w:lvlJc w:val="left"/>
+      <w:pPr>
+        <w:ind w:left="5760" w:hanging="360"/>
+      </w:pPr>
+      <w:rPr>
+        <w:rFonts w:ascii="Courier New" w:hAnsi="Courier New" w:cs="Courier New" w:hint="default"/>
+      </w:rPr>
+    </w:lvl>
+    <w:lvl w:ilvl="8" w:tplc="04090005" w:tentative="1">
+      <w:start w:val="1"/>
+      <w:numFmt w:val="bullet"/>
+      <w:lvlText w:val=""/>
+      <w:lvlJc w:val="left"/>
+      <w:pPr>
+        <w:ind w:left="6480" w:hanging="360"/>
+      </w:pPr>
+      <w:rPr>
+        <w:rFonts w:ascii="Wingdings" w:hAnsi="Wingdings" w:hint="default"/>
+      </w:rPr>
+    </w:lvl>
+  </w:abstractNum>
+  <w:abstractNum w:abstractNumId="2" w15:restartNumberingAfterBreak="0">
     <w:nsid w:val="18AA5C59"/>
     <w:multiLevelType w:val="hybridMultilevel"/>
     <w:tmpl w:val="1DFCC580"/>
@@ -3675,7 +5874,7 @@
       </w:rPr>
     </w:lvl>
   </w:abstractNum>
-  <w:abstractNum w:abstractNumId="2" w15:restartNumberingAfterBreak="0">
+  <w:abstractNum w:abstractNumId="3" w15:restartNumberingAfterBreak="0">
     <w:nsid w:val="1A5277D7"/>
     <w:multiLevelType w:val="hybridMultilevel"/>
     <w:tmpl w:val="D4043C5A"/>
@@ -3788,7 +5987,233 @@
       </w:rPr>
     </w:lvl>
   </w:abstractNum>
-  <w:abstractNum w:abstractNumId="3" w15:restartNumberingAfterBreak="0">
+  <w:abstractNum w:abstractNumId="4" w15:restartNumberingAfterBreak="0">
+    <w:nsid w:val="1AB37372"/>
+    <w:multiLevelType w:val="hybridMultilevel"/>
+    <w:tmpl w:val="43743A2A"/>
+    <w:lvl w:ilvl="0" w:tplc="04090001">
+      <w:start w:val="1"/>
+      <w:numFmt w:val="bullet"/>
+      <w:lvlText w:val=""/>
+      <w:lvlJc w:val="left"/>
+      <w:pPr>
+        <w:ind w:left="720" w:hanging="360"/>
+      </w:pPr>
+      <w:rPr>
+        <w:rFonts w:ascii="Symbol" w:hAnsi="Symbol" w:hint="default"/>
+      </w:rPr>
+    </w:lvl>
+    <w:lvl w:ilvl="1" w:tplc="04090003" w:tentative="1">
+      <w:start w:val="1"/>
+      <w:numFmt w:val="bullet"/>
+      <w:lvlText w:val="o"/>
+      <w:lvlJc w:val="left"/>
+      <w:pPr>
+        <w:ind w:left="1440" w:hanging="360"/>
+      </w:pPr>
+      <w:rPr>
+        <w:rFonts w:ascii="Courier New" w:hAnsi="Courier New" w:cs="Courier New" w:hint="default"/>
+      </w:rPr>
+    </w:lvl>
+    <w:lvl w:ilvl="2" w:tplc="04090005" w:tentative="1">
+      <w:start w:val="1"/>
+      <w:numFmt w:val="bullet"/>
+      <w:lvlText w:val=""/>
+      <w:lvlJc w:val="left"/>
+      <w:pPr>
+        <w:ind w:left="2160" w:hanging="360"/>
+      </w:pPr>
+      <w:rPr>
+        <w:rFonts w:ascii="Wingdings" w:hAnsi="Wingdings" w:hint="default"/>
+      </w:rPr>
+    </w:lvl>
+    <w:lvl w:ilvl="3" w:tplc="04090001" w:tentative="1">
+      <w:start w:val="1"/>
+      <w:numFmt w:val="bullet"/>
+      <w:lvlText w:val=""/>
+      <w:lvlJc w:val="left"/>
+      <w:pPr>
+        <w:ind w:left="2880" w:hanging="360"/>
+      </w:pPr>
+      <w:rPr>
+        <w:rFonts w:ascii="Symbol" w:hAnsi="Symbol" w:hint="default"/>
+      </w:rPr>
+    </w:lvl>
+    <w:lvl w:ilvl="4" w:tplc="04090003" w:tentative="1">
+      <w:start w:val="1"/>
+      <w:numFmt w:val="bullet"/>
+      <w:lvlText w:val="o"/>
+      <w:lvlJc w:val="left"/>
+      <w:pPr>
+        <w:ind w:left="3600" w:hanging="360"/>
+      </w:pPr>
+      <w:rPr>
+        <w:rFonts w:ascii="Courier New" w:hAnsi="Courier New" w:cs="Courier New" w:hint="default"/>
+      </w:rPr>
+    </w:lvl>
+    <w:lvl w:ilvl="5" w:tplc="04090005" w:tentative="1">
+      <w:start w:val="1"/>
+      <w:numFmt w:val="bullet"/>
+      <w:lvlText w:val=""/>
+      <w:lvlJc w:val="left"/>
+      <w:pPr>
+        <w:ind w:left="4320" w:hanging="360"/>
+      </w:pPr>
+      <w:rPr>
+        <w:rFonts w:ascii="Wingdings" w:hAnsi="Wingdings" w:hint="default"/>
+      </w:rPr>
+    </w:lvl>
+    <w:lvl w:ilvl="6" w:tplc="04090001" w:tentative="1">
+      <w:start w:val="1"/>
+      <w:numFmt w:val="bullet"/>
+      <w:lvlText w:val=""/>
+      <w:lvlJc w:val="left"/>
+      <w:pPr>
+        <w:ind w:left="5040" w:hanging="360"/>
+      </w:pPr>
+      <w:rPr>
+        <w:rFonts w:ascii="Symbol" w:hAnsi="Symbol" w:hint="default"/>
+      </w:rPr>
+    </w:lvl>
+    <w:lvl w:ilvl="7" w:tplc="04090003" w:tentative="1">
+      <w:start w:val="1"/>
+      <w:numFmt w:val="bullet"/>
+      <w:lvlText w:val="o"/>
+      <w:lvlJc w:val="left"/>
+      <w:pPr>
+        <w:ind w:left="5760" w:hanging="360"/>
+      </w:pPr>
+      <w:rPr>
+        <w:rFonts w:ascii="Courier New" w:hAnsi="Courier New" w:cs="Courier New" w:hint="default"/>
+      </w:rPr>
+    </w:lvl>
+    <w:lvl w:ilvl="8" w:tplc="04090005" w:tentative="1">
+      <w:start w:val="1"/>
+      <w:numFmt w:val="bullet"/>
+      <w:lvlText w:val=""/>
+      <w:lvlJc w:val="left"/>
+      <w:pPr>
+        <w:ind w:left="6480" w:hanging="360"/>
+      </w:pPr>
+      <w:rPr>
+        <w:rFonts w:ascii="Wingdings" w:hAnsi="Wingdings" w:hint="default"/>
+      </w:rPr>
+    </w:lvl>
+  </w:abstractNum>
+  <w:abstractNum w:abstractNumId="5" w15:restartNumberingAfterBreak="0">
+    <w:nsid w:val="2E787588"/>
+    <w:multiLevelType w:val="hybridMultilevel"/>
+    <w:tmpl w:val="349CB5F4"/>
+    <w:lvl w:ilvl="0" w:tplc="04090001">
+      <w:start w:val="1"/>
+      <w:numFmt w:val="bullet"/>
+      <w:lvlText w:val=""/>
+      <w:lvlJc w:val="left"/>
+      <w:pPr>
+        <w:ind w:left="720" w:hanging="360"/>
+      </w:pPr>
+      <w:rPr>
+        <w:rFonts w:ascii="Symbol" w:hAnsi="Symbol" w:hint="default"/>
+      </w:rPr>
+    </w:lvl>
+    <w:lvl w:ilvl="1" w:tplc="04090003" w:tentative="1">
+      <w:start w:val="1"/>
+      <w:numFmt w:val="bullet"/>
+      <w:lvlText w:val="o"/>
+      <w:lvlJc w:val="left"/>
+      <w:pPr>
+        <w:ind w:left="1440" w:hanging="360"/>
+      </w:pPr>
+      <w:rPr>
+        <w:rFonts w:ascii="Courier New" w:hAnsi="Courier New" w:cs="Courier New" w:hint="default"/>
+      </w:rPr>
+    </w:lvl>
+    <w:lvl w:ilvl="2" w:tplc="04090005" w:tentative="1">
+      <w:start w:val="1"/>
+      <w:numFmt w:val="bullet"/>
+      <w:lvlText w:val=""/>
+      <w:lvlJc w:val="left"/>
+      <w:pPr>
+        <w:ind w:left="2160" w:hanging="360"/>
+      </w:pPr>
+      <w:rPr>
+        <w:rFonts w:ascii="Wingdings" w:hAnsi="Wingdings" w:hint="default"/>
+      </w:rPr>
+    </w:lvl>
+    <w:lvl w:ilvl="3" w:tplc="04090001" w:tentative="1">
+      <w:start w:val="1"/>
+      <w:numFmt w:val="bullet"/>
+      <w:lvlText w:val=""/>
+      <w:lvlJc w:val="left"/>
+      <w:pPr>
+        <w:ind w:left="2880" w:hanging="360"/>
+      </w:pPr>
+      <w:rPr>
+        <w:rFonts w:ascii="Symbol" w:hAnsi="Symbol" w:hint="default"/>
+      </w:rPr>
+    </w:lvl>
+    <w:lvl w:ilvl="4" w:tplc="04090003" w:tentative="1">
+      <w:start w:val="1"/>
+      <w:numFmt w:val="bullet"/>
+      <w:lvlText w:val="o"/>
+      <w:lvlJc w:val="left"/>
+      <w:pPr>
+        <w:ind w:left="3600" w:hanging="360"/>
+      </w:pPr>
+      <w:rPr>
+        <w:rFonts w:ascii="Courier New" w:hAnsi="Courier New" w:cs="Courier New" w:hint="default"/>
+      </w:rPr>
+    </w:lvl>
+    <w:lvl w:ilvl="5" w:tplc="04090005" w:tentative="1">
+      <w:start w:val="1"/>
+      <w:numFmt w:val="bullet"/>
+      <w:lvlText w:val=""/>
+      <w:lvlJc w:val="left"/>
+      <w:pPr>
+        <w:ind w:left="4320" w:hanging="360"/>
+      </w:pPr>
+      <w:rPr>
+        <w:rFonts w:ascii="Wingdings" w:hAnsi="Wingdings" w:hint="default"/>
+      </w:rPr>
+    </w:lvl>
+    <w:lvl w:ilvl="6" w:tplc="04090001" w:tentative="1">
+      <w:start w:val="1"/>
+      <w:numFmt w:val="bullet"/>
+      <w:lvlText w:val=""/>
+      <w:lvlJc w:val="left"/>
+      <w:pPr>
+        <w:ind w:left="5040" w:hanging="360"/>
+      </w:pPr>
+      <w:rPr>
+        <w:rFonts w:ascii="Symbol" w:hAnsi="Symbol" w:hint="default"/>
+      </w:rPr>
+    </w:lvl>
+    <w:lvl w:ilvl="7" w:tplc="04090003" w:tentative="1">
+      <w:start w:val="1"/>
+      <w:numFmt w:val="bullet"/>
+      <w:lvlText w:val="o"/>
+      <w:lvlJc w:val="left"/>
+      <w:pPr>
+        <w:ind w:left="5760" w:hanging="360"/>
+      </w:pPr>
+      <w:rPr>
+        <w:rFonts w:ascii="Courier New" w:hAnsi="Courier New" w:cs="Courier New" w:hint="default"/>
+      </w:rPr>
+    </w:lvl>
+    <w:lvl w:ilvl="8" w:tplc="04090005" w:tentative="1">
+      <w:start w:val="1"/>
+      <w:numFmt w:val="bullet"/>
+      <w:lvlText w:val=""/>
+      <w:lvlJc w:val="left"/>
+      <w:pPr>
+        <w:ind w:left="6480" w:hanging="360"/>
+      </w:pPr>
+      <w:rPr>
+        <w:rFonts w:ascii="Wingdings" w:hAnsi="Wingdings" w:hint="default"/>
+      </w:rPr>
+    </w:lvl>
+  </w:abstractNum>
+  <w:abstractNum w:abstractNumId="6" w15:restartNumberingAfterBreak="0">
     <w:nsid w:val="310B30C5"/>
     <w:multiLevelType w:val="hybridMultilevel"/>
     <w:tmpl w:val="4E822B8A"/>
@@ -3901,7 +6326,120 @@
       </w:rPr>
     </w:lvl>
   </w:abstractNum>
-  <w:abstractNum w:abstractNumId="4" w15:restartNumberingAfterBreak="0">
+  <w:abstractNum w:abstractNumId="7" w15:restartNumberingAfterBreak="0">
+    <w:nsid w:val="45D128F6"/>
+    <w:multiLevelType w:val="hybridMultilevel"/>
+    <w:tmpl w:val="48740ED2"/>
+    <w:lvl w:ilvl="0" w:tplc="0409000B">
+      <w:start w:val="1"/>
+      <w:numFmt w:val="bullet"/>
+      <w:lvlText w:val=""/>
+      <w:lvlJc w:val="left"/>
+      <w:pPr>
+        <w:ind w:left="720" w:hanging="360"/>
+      </w:pPr>
+      <w:rPr>
+        <w:rFonts w:ascii="Wingdings" w:hAnsi="Wingdings" w:hint="default"/>
+      </w:rPr>
+    </w:lvl>
+    <w:lvl w:ilvl="1" w:tplc="04090003" w:tentative="1">
+      <w:start w:val="1"/>
+      <w:numFmt w:val="bullet"/>
+      <w:lvlText w:val="o"/>
+      <w:lvlJc w:val="left"/>
+      <w:pPr>
+        <w:ind w:left="1440" w:hanging="360"/>
+      </w:pPr>
+      <w:rPr>
+        <w:rFonts w:ascii="Courier New" w:hAnsi="Courier New" w:cs="Courier New" w:hint="default"/>
+      </w:rPr>
+    </w:lvl>
+    <w:lvl w:ilvl="2" w:tplc="04090005" w:tentative="1">
+      <w:start w:val="1"/>
+      <w:numFmt w:val="bullet"/>
+      <w:lvlText w:val=""/>
+      <w:lvlJc w:val="left"/>
+      <w:pPr>
+        <w:ind w:left="2160" w:hanging="360"/>
+      </w:pPr>
+      <w:rPr>
+        <w:rFonts w:ascii="Wingdings" w:hAnsi="Wingdings" w:hint="default"/>
+      </w:rPr>
+    </w:lvl>
+    <w:lvl w:ilvl="3" w:tplc="04090001" w:tentative="1">
+      <w:start w:val="1"/>
+      <w:numFmt w:val="bullet"/>
+      <w:lvlText w:val=""/>
+      <w:lvlJc w:val="left"/>
+      <w:pPr>
+        <w:ind w:left="2880" w:hanging="360"/>
+      </w:pPr>
+      <w:rPr>
+        <w:rFonts w:ascii="Symbol" w:hAnsi="Symbol" w:hint="default"/>
+      </w:rPr>
+    </w:lvl>
+    <w:lvl w:ilvl="4" w:tplc="04090003" w:tentative="1">
+      <w:start w:val="1"/>
+      <w:numFmt w:val="bullet"/>
+      <w:lvlText w:val="o"/>
+      <w:lvlJc w:val="left"/>
+      <w:pPr>
+        <w:ind w:left="3600" w:hanging="360"/>
+      </w:pPr>
+      <w:rPr>
+        <w:rFonts w:ascii="Courier New" w:hAnsi="Courier New" w:cs="Courier New" w:hint="default"/>
+      </w:rPr>
+    </w:lvl>
+    <w:lvl w:ilvl="5" w:tplc="04090005" w:tentative="1">
+      <w:start w:val="1"/>
+      <w:numFmt w:val="bullet"/>
+      <w:lvlText w:val=""/>
+      <w:lvlJc w:val="left"/>
+      <w:pPr>
+        <w:ind w:left="4320" w:hanging="360"/>
+      </w:pPr>
+      <w:rPr>
+        <w:rFonts w:ascii="Wingdings" w:hAnsi="Wingdings" w:hint="default"/>
+      </w:rPr>
+    </w:lvl>
+    <w:lvl w:ilvl="6" w:tplc="04090001" w:tentative="1">
+      <w:start w:val="1"/>
+      <w:numFmt w:val="bullet"/>
+      <w:lvlText w:val=""/>
+      <w:lvlJc w:val="left"/>
+      <w:pPr>
+        <w:ind w:left="5040" w:hanging="360"/>
+      </w:pPr>
+      <w:rPr>
+        <w:rFonts w:ascii="Symbol" w:hAnsi="Symbol" w:hint="default"/>
+      </w:rPr>
+    </w:lvl>
+    <w:lvl w:ilvl="7" w:tplc="04090003" w:tentative="1">
+      <w:start w:val="1"/>
+      <w:numFmt w:val="bullet"/>
+      <w:lvlText w:val="o"/>
+      <w:lvlJc w:val="left"/>
+      <w:pPr>
+        <w:ind w:left="5760" w:hanging="360"/>
+      </w:pPr>
+      <w:rPr>
+        <w:rFonts w:ascii="Courier New" w:hAnsi="Courier New" w:cs="Courier New" w:hint="default"/>
+      </w:rPr>
+    </w:lvl>
+    <w:lvl w:ilvl="8" w:tplc="04090005" w:tentative="1">
+      <w:start w:val="1"/>
+      <w:numFmt w:val="bullet"/>
+      <w:lvlText w:val=""/>
+      <w:lvlJc w:val="left"/>
+      <w:pPr>
+        <w:ind w:left="6480" w:hanging="360"/>
+      </w:pPr>
+      <w:rPr>
+        <w:rFonts w:ascii="Wingdings" w:hAnsi="Wingdings" w:hint="default"/>
+      </w:rPr>
+    </w:lvl>
+  </w:abstractNum>
+  <w:abstractNum w:abstractNumId="8" w15:restartNumberingAfterBreak="0">
     <w:nsid w:val="46364666"/>
     <w:multiLevelType w:val="hybridMultilevel"/>
     <w:tmpl w:val="DB609028"/>
@@ -3987,7 +6525,7 @@
       </w:pPr>
     </w:lvl>
   </w:abstractNum>
-  <w:abstractNum w:abstractNumId="5" w15:restartNumberingAfterBreak="0">
+  <w:abstractNum w:abstractNumId="9" w15:restartNumberingAfterBreak="0">
     <w:nsid w:val="4D55719B"/>
     <w:multiLevelType w:val="hybridMultilevel"/>
     <w:tmpl w:val="318291A2"/>
@@ -4100,7 +6638,7 @@
       </w:rPr>
     </w:lvl>
   </w:abstractNum>
-  <w:abstractNum w:abstractNumId="6" w15:restartNumberingAfterBreak="0">
+  <w:abstractNum w:abstractNumId="10" w15:restartNumberingAfterBreak="0">
     <w:nsid w:val="4DCA0102"/>
     <w:multiLevelType w:val="hybridMultilevel"/>
     <w:tmpl w:val="B304196C"/>
@@ -4186,7 +6724,120 @@
       </w:pPr>
     </w:lvl>
   </w:abstractNum>
-  <w:abstractNum w:abstractNumId="7" w15:restartNumberingAfterBreak="0">
+  <w:abstractNum w:abstractNumId="11" w15:restartNumberingAfterBreak="0">
+    <w:nsid w:val="58B60267"/>
+    <w:multiLevelType w:val="hybridMultilevel"/>
+    <w:tmpl w:val="1C0EB8DC"/>
+    <w:lvl w:ilvl="0" w:tplc="04090001">
+      <w:start w:val="1"/>
+      <w:numFmt w:val="bullet"/>
+      <w:lvlText w:val=""/>
+      <w:lvlJc w:val="left"/>
+      <w:pPr>
+        <w:ind w:left="720" w:hanging="360"/>
+      </w:pPr>
+      <w:rPr>
+        <w:rFonts w:ascii="Symbol" w:hAnsi="Symbol" w:hint="default"/>
+      </w:rPr>
+    </w:lvl>
+    <w:lvl w:ilvl="1" w:tplc="04090003" w:tentative="1">
+      <w:start w:val="1"/>
+      <w:numFmt w:val="bullet"/>
+      <w:lvlText w:val="o"/>
+      <w:lvlJc w:val="left"/>
+      <w:pPr>
+        <w:ind w:left="1440" w:hanging="360"/>
+      </w:pPr>
+      <w:rPr>
+        <w:rFonts w:ascii="Courier New" w:hAnsi="Courier New" w:cs="Courier New" w:hint="default"/>
+      </w:rPr>
+    </w:lvl>
+    <w:lvl w:ilvl="2" w:tplc="04090005" w:tentative="1">
+      <w:start w:val="1"/>
+      <w:numFmt w:val="bullet"/>
+      <w:lvlText w:val=""/>
+      <w:lvlJc w:val="left"/>
+      <w:pPr>
+        <w:ind w:left="2160" w:hanging="360"/>
+      </w:pPr>
+      <w:rPr>
+        <w:rFonts w:ascii="Wingdings" w:hAnsi="Wingdings" w:hint="default"/>
+      </w:rPr>
+    </w:lvl>
+    <w:lvl w:ilvl="3" w:tplc="04090001" w:tentative="1">
+      <w:start w:val="1"/>
+      <w:numFmt w:val="bullet"/>
+      <w:lvlText w:val=""/>
+      <w:lvlJc w:val="left"/>
+      <w:pPr>
+        <w:ind w:left="2880" w:hanging="360"/>
+      </w:pPr>
+      <w:rPr>
+        <w:rFonts w:ascii="Symbol" w:hAnsi="Symbol" w:hint="default"/>
+      </w:rPr>
+    </w:lvl>
+    <w:lvl w:ilvl="4" w:tplc="04090003" w:tentative="1">
+      <w:start w:val="1"/>
+      <w:numFmt w:val="bullet"/>
+      <w:lvlText w:val="o"/>
+      <w:lvlJc w:val="left"/>
+      <w:pPr>
+        <w:ind w:left="3600" w:hanging="360"/>
+      </w:pPr>
+      <w:rPr>
+        <w:rFonts w:ascii="Courier New" w:hAnsi="Courier New" w:cs="Courier New" w:hint="default"/>
+      </w:rPr>
+    </w:lvl>
+    <w:lvl w:ilvl="5" w:tplc="04090005" w:tentative="1">
+      <w:start w:val="1"/>
+      <w:numFmt w:val="bullet"/>
+      <w:lvlText w:val=""/>
+      <w:lvlJc w:val="left"/>
+      <w:pPr>
+        <w:ind w:left="4320" w:hanging="360"/>
+      </w:pPr>
+      <w:rPr>
+        <w:rFonts w:ascii="Wingdings" w:hAnsi="Wingdings" w:hint="default"/>
+      </w:rPr>
+    </w:lvl>
+    <w:lvl w:ilvl="6" w:tplc="04090001" w:tentative="1">
+      <w:start w:val="1"/>
+      <w:numFmt w:val="bullet"/>
+      <w:lvlText w:val=""/>
+      <w:lvlJc w:val="left"/>
+      <w:pPr>
+        <w:ind w:left="5040" w:hanging="360"/>
+      </w:pPr>
+      <w:rPr>
+        <w:rFonts w:ascii="Symbol" w:hAnsi="Symbol" w:hint="default"/>
+      </w:rPr>
+    </w:lvl>
+    <w:lvl w:ilvl="7" w:tplc="04090003" w:tentative="1">
+      <w:start w:val="1"/>
+      <w:numFmt w:val="bullet"/>
+      <w:lvlText w:val="o"/>
+      <w:lvlJc w:val="left"/>
+      <w:pPr>
+        <w:ind w:left="5760" w:hanging="360"/>
+      </w:pPr>
+      <w:rPr>
+        <w:rFonts w:ascii="Courier New" w:hAnsi="Courier New" w:cs="Courier New" w:hint="default"/>
+      </w:rPr>
+    </w:lvl>
+    <w:lvl w:ilvl="8" w:tplc="04090005" w:tentative="1">
+      <w:start w:val="1"/>
+      <w:numFmt w:val="bullet"/>
+      <w:lvlText w:val=""/>
+      <w:lvlJc w:val="left"/>
+      <w:pPr>
+        <w:ind w:left="6480" w:hanging="360"/>
+      </w:pPr>
+      <w:rPr>
+        <w:rFonts w:ascii="Wingdings" w:hAnsi="Wingdings" w:hint="default"/>
+      </w:rPr>
+    </w:lvl>
+  </w:abstractNum>
+  <w:abstractNum w:abstractNumId="12" w15:restartNumberingAfterBreak="0">
     <w:nsid w:val="6E5E4E5B"/>
     <w:multiLevelType w:val="hybridMultilevel"/>
     <w:tmpl w:val="011AC046"/>
@@ -4299,7 +6950,7 @@
       </w:rPr>
     </w:lvl>
   </w:abstractNum>
-  <w:abstractNum w:abstractNumId="8" w15:restartNumberingAfterBreak="0">
+  <w:abstractNum w:abstractNumId="13" w15:restartNumberingAfterBreak="0">
     <w:nsid w:val="70152136"/>
     <w:multiLevelType w:val="hybridMultilevel"/>
     <w:tmpl w:val="B0764024"/>
@@ -4412,7 +7063,7 @@
       </w:rPr>
     </w:lvl>
   </w:abstractNum>
-  <w:abstractNum w:abstractNumId="9" w15:restartNumberingAfterBreak="0">
+  <w:abstractNum w:abstractNumId="14" w15:restartNumberingAfterBreak="0">
     <w:nsid w:val="72296554"/>
     <w:multiLevelType w:val="hybridMultilevel"/>
     <w:tmpl w:val="28768D6E"/>
@@ -4525,10 +7176,10 @@
       </w:rPr>
     </w:lvl>
   </w:abstractNum>
-  <w:abstractNum w:abstractNumId="10" w15:restartNumberingAfterBreak="0">
+  <w:abstractNum w:abstractNumId="15" w15:restartNumberingAfterBreak="0">
     <w:nsid w:val="73054D79"/>
     <w:multiLevelType w:val="hybridMultilevel"/>
-    <w:tmpl w:val="D06AE76C"/>
+    <w:tmpl w:val="CB12EFB0"/>
     <w:lvl w:ilvl="0" w:tplc="04090001">
       <w:start w:val="1"/>
       <w:numFmt w:val="bullet"/>
@@ -4638,7 +7289,7 @@
       </w:rPr>
     </w:lvl>
   </w:abstractNum>
-  <w:abstractNum w:abstractNumId="11" w15:restartNumberingAfterBreak="0">
+  <w:abstractNum w:abstractNumId="16" w15:restartNumberingAfterBreak="0">
     <w:nsid w:val="736C4FAE"/>
     <w:multiLevelType w:val="hybridMultilevel"/>
     <w:tmpl w:val="2312BBE0"/>
@@ -4752,40 +7403,55 @@
     </w:lvl>
   </w:abstractNum>
   <w:num w:numId="1">
+    <w:abstractNumId w:val="15"/>
+  </w:num>
+  <w:num w:numId="2">
+    <w:abstractNumId w:val="14"/>
+  </w:num>
+  <w:num w:numId="3">
+    <w:abstractNumId w:val="8"/>
+  </w:num>
+  <w:num w:numId="4">
+    <w:abstractNumId w:val="2"/>
+  </w:num>
+  <w:num w:numId="5">
+    <w:abstractNumId w:val="12"/>
+  </w:num>
+  <w:num w:numId="6">
+    <w:abstractNumId w:val="3"/>
+  </w:num>
+  <w:num w:numId="7">
     <w:abstractNumId w:val="10"/>
   </w:num>
-  <w:num w:numId="2">
-    <w:abstractNumId w:val="9"/>
-  </w:num>
-  <w:num w:numId="3">
-    <w:abstractNumId w:val="4"/>
-  </w:num>
-  <w:num w:numId="4">
-    <w:abstractNumId w:val="1"/>
-  </w:num>
-  <w:num w:numId="5">
-    <w:abstractNumId w:val="7"/>
-  </w:num>
-  <w:num w:numId="6">
-    <w:abstractNumId w:val="2"/>
-  </w:num>
-  <w:num w:numId="7">
+  <w:num w:numId="8">
     <w:abstractNumId w:val="6"/>
   </w:num>
-  <w:num w:numId="8">
-    <w:abstractNumId w:val="3"/>
-  </w:num>
   <w:num w:numId="9">
-    <w:abstractNumId w:val="5"/>
+    <w:abstractNumId w:val="9"/>
   </w:num>
   <w:num w:numId="10">
     <w:abstractNumId w:val="0"/>
   </w:num>
   <w:num w:numId="11">
-    <w:abstractNumId w:val="11"/>
+    <w:abstractNumId w:val="16"/>
   </w:num>
   <w:num w:numId="12">
-    <w:abstractNumId w:val="8"/>
+    <w:abstractNumId w:val="13"/>
+  </w:num>
+  <w:num w:numId="13">
+    <w:abstractNumId w:val="7"/>
+  </w:num>
+  <w:num w:numId="14">
+    <w:abstractNumId w:val="1"/>
+  </w:num>
+  <w:num w:numId="15">
+    <w:abstractNumId w:val="4"/>
+  </w:num>
+  <w:num w:numId="16">
+    <w:abstractNumId w:val="5"/>
+  </w:num>
+  <w:num w:numId="17">
+    <w:abstractNumId w:val="11"/>
   </w:num>
 </w:numbering>
 </file>
@@ -5252,6 +7918,11 @@
       <w:u w:val="single"/>
     </w:rPr>
   </w:style>
+  <w:style w:type="character" w:customStyle="1" w:styleId="ui-provider">
+    <w:name w:val="ui-provider"/>
+    <w:basedOn w:val="DefaultParagraphFont"/>
+    <w:rsid w:val="007C0A1A"/>
+  </w:style>
 </w:styles>
 </file>
 
@@ -5514,4 +8185,16 @@
     </a:ext>
   </a:extLst>
 </a:theme>
+</file>
+
+<file path=customXml/item1.xml><?xml version="1.0" encoding="utf-8"?>
+<b:Sources xmlns:b="http://schemas.openxmlformats.org/officeDocument/2006/bibliography" xmlns="http://schemas.openxmlformats.org/officeDocument/2006/bibliography" SelectedStyle="\APASixthEditionOfficeOnline.xsl" StyleName="APA" Version="6"/>
+</file>
+
+<file path=customXml/itemProps1.xml><?xml version="1.0" encoding="utf-8"?>
+<ds:datastoreItem xmlns:ds="http://schemas.openxmlformats.org/officeDocument/2006/customXml" ds:itemID="{21EAB158-7FE9-425D-AFCC-5A7860F87BE3}">
+  <ds:schemaRefs>
+    <ds:schemaRef ds:uri="http://schemas.openxmlformats.org/officeDocument/2006/bibliography"/>
+  </ds:schemaRefs>
+</ds:datastoreItem>
 </file>
</xml_diff>

<commit_message>
feb 1st 2024 commit
</commit_message>
<xml_diff>
--- a/Exceptions-Java.docx
+++ b/Exceptions-Java.docx
@@ -3709,10 +3709,7 @@
         </w:numPr>
       </w:pPr>
       <w:r>
-        <w:t>I</w:t>
-      </w:r>
-      <w:r>
-        <w:t xml:space="preserve">magine this: Your web application has a form, and users can input data and submit it. </w:t>
+        <w:t xml:space="preserve">Imagine this: Your web application has a form, and users can input data and submit it. </w:t>
       </w:r>
     </w:p>
     <w:p>
@@ -5520,8 +5517,647 @@
     </w:p>
     <w:p/>
     <w:p>
+      <w:pPr>
+        <w:rPr>
+          <w:b/>
+          <w:sz w:val="26"/>
+          <w:szCs w:val="26"/>
+          <w:u w:val="single"/>
+        </w:rPr>
+      </w:pPr>
+      <w:r>
+        <w:rPr>
+          <w:b/>
+          <w:sz w:val="26"/>
+          <w:szCs w:val="26"/>
+          <w:u w:val="single"/>
+        </w:rPr>
+        <w:t>Java – Does a finally block always get executed in Java</w:t>
+      </w:r>
+    </w:p>
+    <w:p>
+      <w:pPr>
+        <w:rPr>
+          <w:sz w:val="26"/>
+          <w:szCs w:val="26"/>
+          <w:u w:val="single"/>
+        </w:rPr>
+      </w:pPr>
+      <w:r>
+        <w:rPr>
+          <w:sz w:val="26"/>
+          <w:szCs w:val="26"/>
+        </w:rPr>
+        <w:t xml:space="preserve">Reference Link:  </w:t>
+      </w:r>
       <w:bookmarkStart w:id="0" w:name="_GoBack"/>
       <w:bookmarkEnd w:id="0"/>
+      <w:r>
+        <w:rPr>
+          <w:sz w:val="26"/>
+          <w:szCs w:val="26"/>
+          <w:u w:val="single"/>
+        </w:rPr>
+        <w:fldChar w:fldCharType="begin"/>
+      </w:r>
+      <w:r>
+        <w:rPr>
+          <w:sz w:val="26"/>
+          <w:szCs w:val="26"/>
+          <w:u w:val="single"/>
+        </w:rPr>
+        <w:instrText xml:space="preserve"> HYPERLINK "</w:instrText>
+      </w:r>
+      <w:r>
+        <w:rPr>
+          <w:sz w:val="26"/>
+          <w:szCs w:val="26"/>
+          <w:u w:val="single"/>
+        </w:rPr>
+        <w:instrText>https://itecnote.com/tecnote/java-does-a-finally-block-always-get-executed-in-java/</w:instrText>
+      </w:r>
+      <w:r>
+        <w:rPr>
+          <w:sz w:val="26"/>
+          <w:szCs w:val="26"/>
+          <w:u w:val="single"/>
+        </w:rPr>
+        <w:instrText xml:space="preserve">" </w:instrText>
+      </w:r>
+      <w:r>
+        <w:rPr>
+          <w:sz w:val="26"/>
+          <w:szCs w:val="26"/>
+          <w:u w:val="single"/>
+        </w:rPr>
+        <w:fldChar w:fldCharType="separate"/>
+      </w:r>
+      <w:r>
+        <w:rPr>
+          <w:rStyle w:val="Hyperlink"/>
+          <w:sz w:val="26"/>
+          <w:szCs w:val="26"/>
+        </w:rPr>
+        <w:t>https://itecnote.com/tecnote/java-does-a-finally-block-always-get-executed-in-java/</w:t>
+      </w:r>
+      <w:r>
+        <w:rPr>
+          <w:sz w:val="26"/>
+          <w:szCs w:val="26"/>
+          <w:u w:val="single"/>
+        </w:rPr>
+        <w:fldChar w:fldCharType="end"/>
+      </w:r>
+    </w:p>
+    <w:p>
+      <w:pPr>
+        <w:rPr>
+          <w:sz w:val="26"/>
+          <w:szCs w:val="26"/>
+          <w:u w:val="single"/>
+        </w:rPr>
+      </w:pPr>
+    </w:p>
+    <w:tbl>
+      <w:tblPr>
+        <w:tblStyle w:val="TableGrid"/>
+        <w:tblW w:w="0" w:type="auto"/>
+        <w:tblLook w:val="04A0" w:firstRow="1" w:lastRow="0" w:firstColumn="1" w:lastColumn="0" w:noHBand="0" w:noVBand="1"/>
+      </w:tblPr>
+      <w:tblGrid>
+        <w:gridCol w:w="9350"/>
+      </w:tblGrid>
+      <w:tr>
+        <w:tc>
+          <w:tcPr>
+            <w:tcW w:w="9350" w:type="dxa"/>
+          </w:tcPr>
+          <w:p>
+            <w:pPr>
+              <w:rPr>
+                <w:sz w:val="26"/>
+                <w:szCs w:val="26"/>
+              </w:rPr>
+            </w:pPr>
+            <w:r>
+              <w:rPr>
+                <w:sz w:val="26"/>
+                <w:szCs w:val="26"/>
+              </w:rPr>
+              <w:t xml:space="preserve">Considering this code, can I be absolutely sure that the finally block always executes, no matter what </w:t>
+            </w:r>
+            <w:proofErr w:type="gramStart"/>
+            <w:r>
+              <w:rPr>
+                <w:sz w:val="26"/>
+                <w:szCs w:val="26"/>
+              </w:rPr>
+              <w:t>something(</w:t>
+            </w:r>
+            <w:proofErr w:type="gramEnd"/>
+            <w:r>
+              <w:rPr>
+                <w:sz w:val="26"/>
+                <w:szCs w:val="26"/>
+              </w:rPr>
+              <w:t>) is?</w:t>
+            </w:r>
+          </w:p>
+          <w:p>
+            <w:pPr>
+              <w:rPr>
+                <w:sz w:val="26"/>
+                <w:szCs w:val="26"/>
+              </w:rPr>
+            </w:pPr>
+          </w:p>
+          <w:p>
+            <w:pPr>
+              <w:rPr>
+                <w:sz w:val="26"/>
+                <w:szCs w:val="26"/>
+              </w:rPr>
+            </w:pPr>
+            <w:r>
+              <w:rPr>
+                <w:sz w:val="26"/>
+                <w:szCs w:val="26"/>
+              </w:rPr>
+              <w:t xml:space="preserve">try {  </w:t>
+            </w:r>
+          </w:p>
+          <w:p>
+            <w:pPr>
+              <w:rPr>
+                <w:sz w:val="26"/>
+                <w:szCs w:val="26"/>
+              </w:rPr>
+            </w:pPr>
+            <w:r>
+              <w:rPr>
+                <w:sz w:val="26"/>
+                <w:szCs w:val="26"/>
+              </w:rPr>
+              <w:t xml:space="preserve">    </w:t>
+            </w:r>
+            <w:proofErr w:type="gramStart"/>
+            <w:r>
+              <w:rPr>
+                <w:sz w:val="26"/>
+                <w:szCs w:val="26"/>
+              </w:rPr>
+              <w:t>something(</w:t>
+            </w:r>
+            <w:proofErr w:type="gramEnd"/>
+            <w:r>
+              <w:rPr>
+                <w:sz w:val="26"/>
+                <w:szCs w:val="26"/>
+              </w:rPr>
+              <w:t xml:space="preserve">);  </w:t>
+            </w:r>
+          </w:p>
+          <w:p>
+            <w:pPr>
+              <w:rPr>
+                <w:sz w:val="26"/>
+                <w:szCs w:val="26"/>
+              </w:rPr>
+            </w:pPr>
+            <w:r>
+              <w:rPr>
+                <w:sz w:val="26"/>
+                <w:szCs w:val="26"/>
+              </w:rPr>
+              <w:lastRenderedPageBreak/>
+              <w:t xml:space="preserve">    return success;  </w:t>
+            </w:r>
+          </w:p>
+          <w:p>
+            <w:pPr>
+              <w:rPr>
+                <w:sz w:val="26"/>
+                <w:szCs w:val="26"/>
+              </w:rPr>
+            </w:pPr>
+            <w:r>
+              <w:rPr>
+                <w:sz w:val="26"/>
+                <w:szCs w:val="26"/>
+              </w:rPr>
+              <w:t xml:space="preserve">}  </w:t>
+            </w:r>
+          </w:p>
+          <w:p>
+            <w:pPr>
+              <w:rPr>
+                <w:sz w:val="26"/>
+                <w:szCs w:val="26"/>
+              </w:rPr>
+            </w:pPr>
+            <w:r>
+              <w:rPr>
+                <w:sz w:val="26"/>
+                <w:szCs w:val="26"/>
+              </w:rPr>
+              <w:t xml:space="preserve">catch (Exception e) {   </w:t>
+            </w:r>
+          </w:p>
+          <w:p>
+            <w:pPr>
+              <w:rPr>
+                <w:sz w:val="26"/>
+                <w:szCs w:val="26"/>
+              </w:rPr>
+            </w:pPr>
+            <w:r>
+              <w:rPr>
+                <w:sz w:val="26"/>
+                <w:szCs w:val="26"/>
+              </w:rPr>
+              <w:t xml:space="preserve">    return failure;  </w:t>
+            </w:r>
+          </w:p>
+          <w:p>
+            <w:pPr>
+              <w:rPr>
+                <w:sz w:val="26"/>
+                <w:szCs w:val="26"/>
+              </w:rPr>
+            </w:pPr>
+            <w:r>
+              <w:rPr>
+                <w:sz w:val="26"/>
+                <w:szCs w:val="26"/>
+              </w:rPr>
+              <w:t xml:space="preserve">}  </w:t>
+            </w:r>
+          </w:p>
+          <w:p>
+            <w:pPr>
+              <w:rPr>
+                <w:sz w:val="26"/>
+                <w:szCs w:val="26"/>
+              </w:rPr>
+            </w:pPr>
+            <w:proofErr w:type="gramStart"/>
+            <w:r>
+              <w:rPr>
+                <w:sz w:val="26"/>
+                <w:szCs w:val="26"/>
+              </w:rPr>
+              <w:t>finally</w:t>
+            </w:r>
+            <w:proofErr w:type="gramEnd"/>
+            <w:r>
+              <w:rPr>
+                <w:sz w:val="26"/>
+                <w:szCs w:val="26"/>
+              </w:rPr>
+              <w:t xml:space="preserve"> {  </w:t>
+            </w:r>
+          </w:p>
+          <w:p>
+            <w:pPr>
+              <w:rPr>
+                <w:sz w:val="26"/>
+                <w:szCs w:val="26"/>
+              </w:rPr>
+            </w:pPr>
+            <w:r>
+              <w:rPr>
+                <w:sz w:val="26"/>
+                <w:szCs w:val="26"/>
+              </w:rPr>
+              <w:t xml:space="preserve">    </w:t>
+            </w:r>
+            <w:proofErr w:type="spellStart"/>
+            <w:r>
+              <w:rPr>
+                <w:sz w:val="26"/>
+                <w:szCs w:val="26"/>
+              </w:rPr>
+              <w:t>System.out.println</w:t>
+            </w:r>
+            <w:proofErr w:type="spellEnd"/>
+            <w:r>
+              <w:rPr>
+                <w:sz w:val="26"/>
+                <w:szCs w:val="26"/>
+              </w:rPr>
+              <w:t>("I don't know if this will get printed out");</w:t>
+            </w:r>
+          </w:p>
+          <w:p>
+            <w:pPr>
+              <w:rPr>
+                <w:b/>
+                <w:sz w:val="26"/>
+                <w:szCs w:val="26"/>
+                <w:u w:val="single"/>
+              </w:rPr>
+            </w:pPr>
+            <w:r>
+              <w:rPr>
+                <w:sz w:val="26"/>
+                <w:szCs w:val="26"/>
+              </w:rPr>
+              <w:t>}</w:t>
+            </w:r>
+          </w:p>
+        </w:tc>
+      </w:tr>
+    </w:tbl>
+    <w:p>
+      <w:pPr>
+        <w:rPr>
+          <w:b/>
+          <w:sz w:val="26"/>
+          <w:szCs w:val="26"/>
+          <w:u w:val="single"/>
+        </w:rPr>
+      </w:pPr>
+    </w:p>
+    <w:p>
+      <w:pPr>
+        <w:rPr>
+          <w:sz w:val="26"/>
+          <w:szCs w:val="26"/>
+        </w:rPr>
+      </w:pPr>
+      <w:r>
+        <w:rPr>
+          <w:sz w:val="26"/>
+          <w:szCs w:val="26"/>
+        </w:rPr>
+        <w:t>Best Solution</w:t>
+      </w:r>
+    </w:p>
+    <w:p>
+      <w:pPr>
+        <w:rPr>
+          <w:sz w:val="26"/>
+          <w:szCs w:val="26"/>
+        </w:rPr>
+      </w:pPr>
+      <w:r>
+        <w:rPr>
+          <w:sz w:val="26"/>
+          <w:szCs w:val="26"/>
+        </w:rPr>
+        <w:t>Yes, finally will be called after the execution of the try or catch code blocks.</w:t>
+      </w:r>
+    </w:p>
+    <w:p>
+      <w:pPr>
+        <w:rPr>
+          <w:sz w:val="26"/>
+          <w:szCs w:val="26"/>
+        </w:rPr>
+      </w:pPr>
+      <w:r>
+        <w:rPr>
+          <w:sz w:val="26"/>
+          <w:szCs w:val="26"/>
+        </w:rPr>
+        <w:t>The only times finally won't be called are:</w:t>
+      </w:r>
+    </w:p>
+    <w:p>
+      <w:pPr>
+        <w:pStyle w:val="ListParagraph"/>
+        <w:numPr>
+          <w:ilvl w:val="0"/>
+          <w:numId w:val="18"/>
+        </w:numPr>
+        <w:rPr>
+          <w:sz w:val="26"/>
+          <w:szCs w:val="26"/>
+        </w:rPr>
+      </w:pPr>
+      <w:r>
+        <w:rPr>
+          <w:sz w:val="26"/>
+          <w:szCs w:val="26"/>
+        </w:rPr>
+        <w:t xml:space="preserve">If you invoke </w:t>
+      </w:r>
+      <w:proofErr w:type="spellStart"/>
+      <w:r>
+        <w:rPr>
+          <w:sz w:val="26"/>
+          <w:szCs w:val="26"/>
+        </w:rPr>
+        <w:t>System.exit</w:t>
+      </w:r>
+      <w:proofErr w:type="spellEnd"/>
+      <w:r>
+        <w:rPr>
+          <w:sz w:val="26"/>
+          <w:szCs w:val="26"/>
+        </w:rPr>
+        <w:t>()</w:t>
+      </w:r>
+    </w:p>
+    <w:p>
+      <w:pPr>
+        <w:pStyle w:val="ListParagraph"/>
+        <w:numPr>
+          <w:ilvl w:val="0"/>
+          <w:numId w:val="18"/>
+        </w:numPr>
+        <w:rPr>
+          <w:sz w:val="26"/>
+          <w:szCs w:val="26"/>
+        </w:rPr>
+      </w:pPr>
+      <w:r>
+        <w:rPr>
+          <w:sz w:val="26"/>
+          <w:szCs w:val="26"/>
+        </w:rPr>
+        <w:t xml:space="preserve">If you invoke </w:t>
+      </w:r>
+      <w:proofErr w:type="spellStart"/>
+      <w:r>
+        <w:rPr>
+          <w:sz w:val="26"/>
+          <w:szCs w:val="26"/>
+        </w:rPr>
+        <w:t>Runtime.getRuntime</w:t>
+      </w:r>
+      <w:proofErr w:type="spellEnd"/>
+      <w:r>
+        <w:rPr>
+          <w:sz w:val="26"/>
+          <w:szCs w:val="26"/>
+        </w:rPr>
+        <w:t>(</w:t>
+      </w:r>
+      <w:proofErr w:type="gramStart"/>
+      <w:r>
+        <w:rPr>
+          <w:sz w:val="26"/>
+          <w:szCs w:val="26"/>
+        </w:rPr>
+        <w:t>).halt</w:t>
+      </w:r>
+      <w:proofErr w:type="gramEnd"/>
+      <w:r>
+        <w:rPr>
+          <w:sz w:val="26"/>
+          <w:szCs w:val="26"/>
+        </w:rPr>
+        <w:t>(</w:t>
+      </w:r>
+      <w:proofErr w:type="spellStart"/>
+      <w:r>
+        <w:rPr>
+          <w:sz w:val="26"/>
+          <w:szCs w:val="26"/>
+        </w:rPr>
+        <w:t>exitStatus</w:t>
+      </w:r>
+      <w:proofErr w:type="spellEnd"/>
+      <w:r>
+        <w:rPr>
+          <w:sz w:val="26"/>
+          <w:szCs w:val="26"/>
+        </w:rPr>
+        <w:t>)</w:t>
+      </w:r>
+    </w:p>
+    <w:p>
+      <w:pPr>
+        <w:pStyle w:val="ListParagraph"/>
+        <w:numPr>
+          <w:ilvl w:val="0"/>
+          <w:numId w:val="18"/>
+        </w:numPr>
+        <w:rPr>
+          <w:sz w:val="26"/>
+          <w:szCs w:val="26"/>
+        </w:rPr>
+      </w:pPr>
+      <w:r>
+        <w:rPr>
+          <w:sz w:val="26"/>
+          <w:szCs w:val="26"/>
+        </w:rPr>
+        <w:t>If the JVM crashes first</w:t>
+      </w:r>
+    </w:p>
+    <w:p>
+      <w:pPr>
+        <w:pStyle w:val="ListParagraph"/>
+        <w:numPr>
+          <w:ilvl w:val="0"/>
+          <w:numId w:val="18"/>
+        </w:numPr>
+        <w:rPr>
+          <w:sz w:val="26"/>
+          <w:szCs w:val="26"/>
+        </w:rPr>
+      </w:pPr>
+      <w:r>
+        <w:rPr>
+          <w:sz w:val="26"/>
+          <w:szCs w:val="26"/>
+        </w:rPr>
+        <w:t>If the JVM reaches an infinite loop (or some other non-</w:t>
+      </w:r>
+      <w:proofErr w:type="spellStart"/>
+      <w:r>
+        <w:rPr>
+          <w:sz w:val="26"/>
+          <w:szCs w:val="26"/>
+        </w:rPr>
+        <w:t>interruptable</w:t>
+      </w:r>
+      <w:proofErr w:type="spellEnd"/>
+      <w:r>
+        <w:rPr>
+          <w:sz w:val="26"/>
+          <w:szCs w:val="26"/>
+        </w:rPr>
+        <w:t>, non-terminating statement) in the try or catch block</w:t>
+      </w:r>
+    </w:p>
+    <w:p>
+      <w:pPr>
+        <w:pStyle w:val="ListParagraph"/>
+        <w:numPr>
+          <w:ilvl w:val="0"/>
+          <w:numId w:val="18"/>
+        </w:numPr>
+        <w:rPr>
+          <w:sz w:val="26"/>
+          <w:szCs w:val="26"/>
+        </w:rPr>
+      </w:pPr>
+      <w:r>
+        <w:rPr>
+          <w:sz w:val="26"/>
+          <w:szCs w:val="26"/>
+        </w:rPr>
+        <w:t>If the OS forcibly terminates the JVM process; e.g., kill -9 &lt;</w:t>
+      </w:r>
+      <w:proofErr w:type="spellStart"/>
+      <w:r>
+        <w:rPr>
+          <w:sz w:val="26"/>
+          <w:szCs w:val="26"/>
+        </w:rPr>
+        <w:t>pid</w:t>
+      </w:r>
+      <w:proofErr w:type="spellEnd"/>
+      <w:r>
+        <w:rPr>
+          <w:sz w:val="26"/>
+          <w:szCs w:val="26"/>
+        </w:rPr>
+        <w:t>&gt; on UNIX</w:t>
+      </w:r>
+    </w:p>
+    <w:p>
+      <w:pPr>
+        <w:pStyle w:val="ListParagraph"/>
+        <w:numPr>
+          <w:ilvl w:val="0"/>
+          <w:numId w:val="18"/>
+        </w:numPr>
+        <w:rPr>
+          <w:sz w:val="26"/>
+          <w:szCs w:val="26"/>
+        </w:rPr>
+      </w:pPr>
+      <w:r>
+        <w:rPr>
+          <w:sz w:val="26"/>
+          <w:szCs w:val="26"/>
+        </w:rPr>
+        <w:t>If the host system dies; e.g., power failure, hardware error, OS panic, et cetera</w:t>
+      </w:r>
+    </w:p>
+    <w:p>
+      <w:pPr>
+        <w:pStyle w:val="ListParagraph"/>
+        <w:numPr>
+          <w:ilvl w:val="0"/>
+          <w:numId w:val="18"/>
+        </w:numPr>
+        <w:rPr>
+          <w:sz w:val="26"/>
+          <w:szCs w:val="26"/>
+        </w:rPr>
+      </w:pPr>
+      <w:r>
+        <w:rPr>
+          <w:sz w:val="26"/>
+          <w:szCs w:val="26"/>
+        </w:rPr>
+        <w:t>If the finally block is going to be executed by a daemon thread and all other non-daemon threads exit before finally is called</w:t>
+      </w:r>
     </w:p>
     <w:sectPr>
       <w:pgSz w:w="12240" w:h="15840"/>
@@ -6838,6 +7474,119 @@
     </w:lvl>
   </w:abstractNum>
   <w:abstractNum w:abstractNumId="12" w15:restartNumberingAfterBreak="0">
+    <w:nsid w:val="67BB2F44"/>
+    <w:multiLevelType w:val="hybridMultilevel"/>
+    <w:tmpl w:val="F418FE72"/>
+    <w:lvl w:ilvl="0" w:tplc="0409000D">
+      <w:start w:val="1"/>
+      <w:numFmt w:val="bullet"/>
+      <w:lvlText w:val=""/>
+      <w:lvlJc w:val="left"/>
+      <w:pPr>
+        <w:ind w:left="720" w:hanging="360"/>
+      </w:pPr>
+      <w:rPr>
+        <w:rFonts w:ascii="Wingdings" w:hAnsi="Wingdings" w:hint="default"/>
+      </w:rPr>
+    </w:lvl>
+    <w:lvl w:ilvl="1" w:tplc="04090003" w:tentative="1">
+      <w:start w:val="1"/>
+      <w:numFmt w:val="bullet"/>
+      <w:lvlText w:val="o"/>
+      <w:lvlJc w:val="left"/>
+      <w:pPr>
+        <w:ind w:left="1440" w:hanging="360"/>
+      </w:pPr>
+      <w:rPr>
+        <w:rFonts w:ascii="Courier New" w:hAnsi="Courier New" w:cs="Courier New" w:hint="default"/>
+      </w:rPr>
+    </w:lvl>
+    <w:lvl w:ilvl="2" w:tplc="04090005" w:tentative="1">
+      <w:start w:val="1"/>
+      <w:numFmt w:val="bullet"/>
+      <w:lvlText w:val=""/>
+      <w:lvlJc w:val="left"/>
+      <w:pPr>
+        <w:ind w:left="2160" w:hanging="360"/>
+      </w:pPr>
+      <w:rPr>
+        <w:rFonts w:ascii="Wingdings" w:hAnsi="Wingdings" w:hint="default"/>
+      </w:rPr>
+    </w:lvl>
+    <w:lvl w:ilvl="3" w:tplc="04090001" w:tentative="1">
+      <w:start w:val="1"/>
+      <w:numFmt w:val="bullet"/>
+      <w:lvlText w:val=""/>
+      <w:lvlJc w:val="left"/>
+      <w:pPr>
+        <w:ind w:left="2880" w:hanging="360"/>
+      </w:pPr>
+      <w:rPr>
+        <w:rFonts w:ascii="Symbol" w:hAnsi="Symbol" w:hint="default"/>
+      </w:rPr>
+    </w:lvl>
+    <w:lvl w:ilvl="4" w:tplc="04090003" w:tentative="1">
+      <w:start w:val="1"/>
+      <w:numFmt w:val="bullet"/>
+      <w:lvlText w:val="o"/>
+      <w:lvlJc w:val="left"/>
+      <w:pPr>
+        <w:ind w:left="3600" w:hanging="360"/>
+      </w:pPr>
+      <w:rPr>
+        <w:rFonts w:ascii="Courier New" w:hAnsi="Courier New" w:cs="Courier New" w:hint="default"/>
+      </w:rPr>
+    </w:lvl>
+    <w:lvl w:ilvl="5" w:tplc="04090005" w:tentative="1">
+      <w:start w:val="1"/>
+      <w:numFmt w:val="bullet"/>
+      <w:lvlText w:val=""/>
+      <w:lvlJc w:val="left"/>
+      <w:pPr>
+        <w:ind w:left="4320" w:hanging="360"/>
+      </w:pPr>
+      <w:rPr>
+        <w:rFonts w:ascii="Wingdings" w:hAnsi="Wingdings" w:hint="default"/>
+      </w:rPr>
+    </w:lvl>
+    <w:lvl w:ilvl="6" w:tplc="04090001" w:tentative="1">
+      <w:start w:val="1"/>
+      <w:numFmt w:val="bullet"/>
+      <w:lvlText w:val=""/>
+      <w:lvlJc w:val="left"/>
+      <w:pPr>
+        <w:ind w:left="5040" w:hanging="360"/>
+      </w:pPr>
+      <w:rPr>
+        <w:rFonts w:ascii="Symbol" w:hAnsi="Symbol" w:hint="default"/>
+      </w:rPr>
+    </w:lvl>
+    <w:lvl w:ilvl="7" w:tplc="04090003" w:tentative="1">
+      <w:start w:val="1"/>
+      <w:numFmt w:val="bullet"/>
+      <w:lvlText w:val="o"/>
+      <w:lvlJc w:val="left"/>
+      <w:pPr>
+        <w:ind w:left="5760" w:hanging="360"/>
+      </w:pPr>
+      <w:rPr>
+        <w:rFonts w:ascii="Courier New" w:hAnsi="Courier New" w:cs="Courier New" w:hint="default"/>
+      </w:rPr>
+    </w:lvl>
+    <w:lvl w:ilvl="8" w:tplc="04090005" w:tentative="1">
+      <w:start w:val="1"/>
+      <w:numFmt w:val="bullet"/>
+      <w:lvlText w:val=""/>
+      <w:lvlJc w:val="left"/>
+      <w:pPr>
+        <w:ind w:left="6480" w:hanging="360"/>
+      </w:pPr>
+      <w:rPr>
+        <w:rFonts w:ascii="Wingdings" w:hAnsi="Wingdings" w:hint="default"/>
+      </w:rPr>
+    </w:lvl>
+  </w:abstractNum>
+  <w:abstractNum w:abstractNumId="13" w15:restartNumberingAfterBreak="0">
     <w:nsid w:val="6E5E4E5B"/>
     <w:multiLevelType w:val="hybridMultilevel"/>
     <w:tmpl w:val="011AC046"/>
@@ -6950,7 +7699,7 @@
       </w:rPr>
     </w:lvl>
   </w:abstractNum>
-  <w:abstractNum w:abstractNumId="13" w15:restartNumberingAfterBreak="0">
+  <w:abstractNum w:abstractNumId="14" w15:restartNumberingAfterBreak="0">
     <w:nsid w:val="70152136"/>
     <w:multiLevelType w:val="hybridMultilevel"/>
     <w:tmpl w:val="B0764024"/>
@@ -7063,7 +7812,7 @@
       </w:rPr>
     </w:lvl>
   </w:abstractNum>
-  <w:abstractNum w:abstractNumId="14" w15:restartNumberingAfterBreak="0">
+  <w:abstractNum w:abstractNumId="15" w15:restartNumberingAfterBreak="0">
     <w:nsid w:val="72296554"/>
     <w:multiLevelType w:val="hybridMultilevel"/>
     <w:tmpl w:val="28768D6E"/>
@@ -7176,7 +7925,7 @@
       </w:rPr>
     </w:lvl>
   </w:abstractNum>
-  <w:abstractNum w:abstractNumId="15" w15:restartNumberingAfterBreak="0">
+  <w:abstractNum w:abstractNumId="16" w15:restartNumberingAfterBreak="0">
     <w:nsid w:val="73054D79"/>
     <w:multiLevelType w:val="hybridMultilevel"/>
     <w:tmpl w:val="CB12EFB0"/>
@@ -7289,7 +8038,7 @@
       </w:rPr>
     </w:lvl>
   </w:abstractNum>
-  <w:abstractNum w:abstractNumId="16" w15:restartNumberingAfterBreak="0">
+  <w:abstractNum w:abstractNumId="17" w15:restartNumberingAfterBreak="0">
     <w:nsid w:val="736C4FAE"/>
     <w:multiLevelType w:val="hybridMultilevel"/>
     <w:tmpl w:val="2312BBE0"/>
@@ -7403,10 +8152,10 @@
     </w:lvl>
   </w:abstractNum>
   <w:num w:numId="1">
-    <w:abstractNumId w:val="15"/>
+    <w:abstractNumId w:val="16"/>
   </w:num>
   <w:num w:numId="2">
-    <w:abstractNumId w:val="14"/>
+    <w:abstractNumId w:val="15"/>
   </w:num>
   <w:num w:numId="3">
     <w:abstractNumId w:val="8"/>
@@ -7415,7 +8164,7 @@
     <w:abstractNumId w:val="2"/>
   </w:num>
   <w:num w:numId="5">
-    <w:abstractNumId w:val="12"/>
+    <w:abstractNumId w:val="13"/>
   </w:num>
   <w:num w:numId="6">
     <w:abstractNumId w:val="3"/>
@@ -7433,10 +8182,10 @@
     <w:abstractNumId w:val="0"/>
   </w:num>
   <w:num w:numId="11">
-    <w:abstractNumId w:val="16"/>
+    <w:abstractNumId w:val="17"/>
   </w:num>
   <w:num w:numId="12">
-    <w:abstractNumId w:val="13"/>
+    <w:abstractNumId w:val="14"/>
   </w:num>
   <w:num w:numId="13">
     <w:abstractNumId w:val="7"/>
@@ -7452,6 +8201,9 @@
   </w:num>
   <w:num w:numId="17">
     <w:abstractNumId w:val="11"/>
+  </w:num>
+  <w:num w:numId="18">
+    <w:abstractNumId w:val="12"/>
   </w:num>
 </w:numbering>
 </file>
@@ -8192,7 +8944,7 @@
 </file>
 
 <file path=customXml/itemProps1.xml><?xml version="1.0" encoding="utf-8"?>
-<ds:datastoreItem xmlns:ds="http://schemas.openxmlformats.org/officeDocument/2006/customXml" ds:itemID="{21EAB158-7FE9-425D-AFCC-5A7860F87BE3}">
+<ds:datastoreItem xmlns:ds="http://schemas.openxmlformats.org/officeDocument/2006/customXml" ds:itemID="{0BBC49F9-7E06-4D68-BAC3-7289C9F30BA1}">
   <ds:schemaRefs>
     <ds:schemaRef ds:uri="http://schemas.openxmlformats.org/officeDocument/2006/bibliography"/>
   </ds:schemaRefs>

</xml_diff>